<commit_message>
Penambahan diagram Aktivitas dan penambahan bab 3.2
</commit_message>
<xml_diff>
--- a/doc/SKPL.docx
+++ b/doc/SKPL.docx
@@ -23237,9 +23237,15 @@
           <w:rFonts w:ascii="Times New Roman" w:eastAsia="Times New Roman" w:hAnsi="Times New Roman" w:cs="Times New Roman"/>
         </w:rPr>
         <w:lastRenderedPageBreak/>
-        <w:t>Fungsi 1: Membuat akun</w:t>
+        <w:t>Fungsi 1: Me</w:t>
       </w:r>
       <w:bookmarkEnd w:id="53"/>
+      <w:r>
+        <w:rPr>
+          <w:rFonts w:ascii="Times New Roman" w:eastAsia="Times New Roman" w:hAnsi="Times New Roman" w:cs="Times New Roman"/>
+        </w:rPr>
+        <w:t>nambah Akun Admin Lab</w:t>
+      </w:r>
     </w:p>
     <w:p>
       <w:pPr>
@@ -23257,9 +23263,15 @@
         <w:rPr>
           <w:rFonts w:ascii="Times New Roman" w:eastAsia="Times New Roman" w:hAnsi="Times New Roman" w:cs="Times New Roman"/>
         </w:rPr>
-        <w:t>Skenario: Membuat akun</w:t>
+        <w:t xml:space="preserve">Skenario: </w:t>
       </w:r>
       <w:bookmarkEnd w:id="55"/>
+      <w:r>
+        <w:rPr>
+          <w:rFonts w:ascii="Times New Roman" w:eastAsia="Times New Roman" w:hAnsi="Times New Roman" w:cs="Times New Roman"/>
+        </w:rPr>
+        <w:t>Menambah Akun Admin lab</w:t>
+      </w:r>
     </w:p>
     <w:tbl>
       <w:tblPr>
@@ -24471,9 +24483,15 @@
         <w:rPr>
           <w:rFonts w:ascii="Times New Roman" w:eastAsia="Times New Roman" w:hAnsi="Times New Roman" w:cs="Times New Roman"/>
         </w:rPr>
-        <w:t>Diagram Aktivitas: Membuat akun</w:t>
+        <w:t>Diagram Aktivitas: Me</w:t>
       </w:r>
       <w:bookmarkEnd w:id="58"/>
+      <w:r>
+        <w:rPr>
+          <w:rFonts w:ascii="Times New Roman" w:eastAsia="Times New Roman" w:hAnsi="Times New Roman" w:cs="Times New Roman"/>
+        </w:rPr>
+        <w:t>nambah Akun Admin Lab</w:t>
+      </w:r>
     </w:p>
     <w:p>
       <w:pPr>
@@ -24484,13 +24502,12 @@
       <w:r>
         <w:rPr>
           <w:noProof/>
-          <w:lang w:val="en-US"/>
         </w:rPr>
         <w:drawing>
-          <wp:inline distT="0" distB="0" distL="0" distR="0" wp14:anchorId="1637CB32" wp14:editId="228FAD09">
-            <wp:extent cx="3352800" cy="5238750"/>
-            <wp:effectExtent l="0" t="0" r="0" b="0"/>
-            <wp:docPr id="1" name="Picture 1" descr="C:\Users\Nasruki\Desktop\Apsi\Diagram\Activity\1.jpg"/>
+          <wp:inline distT="0" distB="0" distL="0" distR="0" wp14:anchorId="1FB29637" wp14:editId="62291E59">
+            <wp:extent cx="4314825" cy="3714750"/>
+            <wp:effectExtent l="0" t="0" r="9525" b="0"/>
+            <wp:docPr id="34" name="Picture 34"/>
             <wp:cNvGraphicFramePr>
               <a:graphicFrameLocks xmlns:a="http://schemas.openxmlformats.org/drawingml/2006/main" noChangeAspect="1"/>
             </wp:cNvGraphicFramePr>
@@ -24498,12 +24515,12 @@
               <a:graphicData uri="http://schemas.openxmlformats.org/drawingml/2006/picture">
                 <pic:pic xmlns:pic="http://schemas.openxmlformats.org/drawingml/2006/picture">
                   <pic:nvPicPr>
-                    <pic:cNvPr id="0" name="Picture 1" descr="C:\Users\Nasruki\Desktop\Apsi\Diagram\Activity\1.jpg"/>
+                    <pic:cNvPr id="0" name="Picture 6"/>
                     <pic:cNvPicPr>
                       <a:picLocks noChangeAspect="1" noChangeArrowheads="1"/>
                     </pic:cNvPicPr>
                   </pic:nvPicPr>
-                  <pic:blipFill rotWithShape="1">
+                  <pic:blipFill>
                     <a:blip r:embed="rId15">
                       <a:extLst>
                         <a:ext uri="{28A0092B-C50C-407E-A947-70E740481C1C}">
@@ -24511,13 +24528,15 @@
                         </a:ext>
                       </a:extLst>
                     </a:blip>
-                    <a:srcRect b="41922"/>
-                    <a:stretch/>
+                    <a:srcRect/>
+                    <a:stretch>
+                      <a:fillRect/>
+                    </a:stretch>
                   </pic:blipFill>
                   <pic:spPr bwMode="auto">
                     <a:xfrm>
                       <a:off x="0" y="0"/>
-                      <a:ext cx="3352800" cy="5238750"/>
+                      <a:ext cx="4314825" cy="3714750"/>
                     </a:xfrm>
                     <a:prstGeom prst="rect">
                       <a:avLst/>
@@ -24526,11 +24545,6 @@
                     <a:ln>
                       <a:noFill/>
                     </a:ln>
-                    <a:extLst>
-                      <a:ext uri="{53640926-AAD7-44D8-BBD7-CCE9431645EC}">
-                        <a14:shadowObscured xmlns:a14="http://schemas.microsoft.com/office/drawing/2010/main"/>
-                      </a:ext>
-                    </a:extLst>
                   </pic:spPr>
                 </pic:pic>
               </a:graphicData>
@@ -24593,10 +24607,15 @@
         <w:rPr>
           <w:rFonts w:ascii="Times New Roman" w:eastAsia="Times New Roman" w:hAnsi="Times New Roman" w:cs="Times New Roman"/>
         </w:rPr>
-        <w:lastRenderedPageBreak/>
-        <w:t>Fungsi 2: Merubah data pelanggan</w:t>
+        <w:t xml:space="preserve">Fungsi 2: Merubah </w:t>
       </w:r>
       <w:bookmarkEnd w:id="63"/>
+      <w:r>
+        <w:rPr>
+          <w:rFonts w:ascii="Times New Roman" w:eastAsia="Times New Roman" w:hAnsi="Times New Roman" w:cs="Times New Roman"/>
+        </w:rPr>
+        <w:t>Akun Admin Lab</w:t>
+      </w:r>
     </w:p>
     <w:p>
       <w:pPr>
@@ -24614,9 +24633,15 @@
         <w:rPr>
           <w:rFonts w:ascii="Times New Roman" w:eastAsia="Times New Roman" w:hAnsi="Times New Roman" w:cs="Times New Roman"/>
         </w:rPr>
-        <w:t>Skenario: Merubah data pelanggan</w:t>
+        <w:t xml:space="preserve">Skenario: Merubah </w:t>
       </w:r>
       <w:bookmarkEnd w:id="65"/>
+      <w:r>
+        <w:rPr>
+          <w:rFonts w:ascii="Times New Roman" w:eastAsia="Times New Roman" w:hAnsi="Times New Roman" w:cs="Times New Roman"/>
+        </w:rPr>
+        <w:t>Akun Admin Lab</w:t>
+      </w:r>
     </w:p>
     <w:p>
       <w:pPr>
@@ -24881,6 +24906,7 @@
                 <w:rFonts w:ascii="Calibri" w:eastAsia="Calibri" w:hAnsi="Calibri" w:cs="Calibri"/>
                 <w:b/>
               </w:rPr>
+              <w:lastRenderedPageBreak/>
               <w:t>Trigger</w:t>
             </w:r>
           </w:p>
@@ -25886,14 +25912,7 @@
               <w:rPr>
                 <w:rFonts w:ascii="Calibri" w:eastAsia="Calibri" w:hAnsi="Calibri" w:cs="Calibri"/>
               </w:rPr>
-              <w:t xml:space="preserve">A.1. 1 Menampilkan notifikasi bahwa </w:t>
-            </w:r>
-            <w:r>
-              <w:rPr>
-                <w:rFonts w:ascii="Calibri" w:eastAsia="Calibri" w:hAnsi="Calibri" w:cs="Calibri"/>
-              </w:rPr>
-              <w:lastRenderedPageBreak/>
-              <w:t>password yang dimasukkan salah</w:t>
+              <w:t>A.1. 1 Menampilkan notifikasi bahwa password yang dimasukkan salah</w:t>
             </w:r>
           </w:p>
         </w:tc>
@@ -26143,9 +26162,16 @@
         <w:rPr>
           <w:rFonts w:ascii="Times New Roman" w:eastAsia="Times New Roman" w:hAnsi="Times New Roman" w:cs="Times New Roman"/>
         </w:rPr>
-        <w:t>Diagram Aktivitas: Merubah data pelanggan</w:t>
+        <w:lastRenderedPageBreak/>
+        <w:t xml:space="preserve">Diagram Aktivitas: Merubah </w:t>
       </w:r>
       <w:bookmarkEnd w:id="68"/>
+      <w:r>
+        <w:rPr>
+          <w:rFonts w:ascii="Times New Roman" w:eastAsia="Times New Roman" w:hAnsi="Times New Roman" w:cs="Times New Roman"/>
+        </w:rPr>
+        <w:t>Akun Admin Lab</w:t>
+      </w:r>
     </w:p>
     <w:p>
       <w:pPr>
@@ -26166,14 +26192,12 @@
       <w:r>
         <w:rPr>
           <w:noProof/>
-          <w:lang w:val="en-US"/>
         </w:rPr>
-        <w:lastRenderedPageBreak/>
         <w:drawing>
-          <wp:inline distT="0" distB="0" distL="0" distR="0" wp14:anchorId="5B7E2FF0" wp14:editId="0F7975D1">
-            <wp:extent cx="2880573" cy="6181725"/>
-            <wp:effectExtent l="0" t="0" r="0" b="0"/>
-            <wp:docPr id="3" name="Picture 3" descr="C:\Users\Nasruki\Desktop\Apsi\Diagram\Activity\2.jpg"/>
+          <wp:inline distT="0" distB="0" distL="0" distR="0" wp14:anchorId="4CF4EE03" wp14:editId="130E4A23">
+            <wp:extent cx="4314825" cy="3714750"/>
+            <wp:effectExtent l="0" t="0" r="9525" b="0"/>
+            <wp:docPr id="35" name="Picture 35"/>
             <wp:cNvGraphicFramePr>
               <a:graphicFrameLocks xmlns:a="http://schemas.openxmlformats.org/drawingml/2006/main" noChangeAspect="1"/>
             </wp:cNvGraphicFramePr>
@@ -26181,12 +26205,12 @@
               <a:graphicData uri="http://schemas.openxmlformats.org/drawingml/2006/picture">
                 <pic:pic xmlns:pic="http://schemas.openxmlformats.org/drawingml/2006/picture">
                   <pic:nvPicPr>
-                    <pic:cNvPr id="0" name="Picture 2" descr="C:\Users\Nasruki\Desktop\Apsi\Diagram\Activity\2.jpg"/>
+                    <pic:cNvPr id="0" name="Picture 7"/>
                     <pic:cNvPicPr>
                       <a:picLocks noChangeAspect="1" noChangeArrowheads="1"/>
                     </pic:cNvPicPr>
                   </pic:nvPicPr>
-                  <pic:blipFill rotWithShape="1">
+                  <pic:blipFill>
                     <a:blip r:embed="rId16">
                       <a:extLst>
                         <a:ext uri="{28A0092B-C50C-407E-A947-70E740481C1C}">
@@ -26194,13 +26218,15 @@
                         </a:ext>
                       </a:extLst>
                     </a:blip>
-                    <a:srcRect b="17391"/>
-                    <a:stretch/>
+                    <a:srcRect/>
+                    <a:stretch>
+                      <a:fillRect/>
+                    </a:stretch>
                   </pic:blipFill>
                   <pic:spPr bwMode="auto">
                     <a:xfrm>
                       <a:off x="0" y="0"/>
-                      <a:ext cx="2885412" cy="6192110"/>
+                      <a:ext cx="4314825" cy="3714750"/>
                     </a:xfrm>
                     <a:prstGeom prst="rect">
                       <a:avLst/>
@@ -26209,11 +26235,6 @@
                     <a:ln>
                       <a:noFill/>
                     </a:ln>
-                    <a:extLst>
-                      <a:ext uri="{53640926-AAD7-44D8-BBD7-CCE9431645EC}">
-                        <a14:shadowObscured xmlns:a14="http://schemas.microsoft.com/office/drawing/2010/main"/>
-                      </a:ext>
-                    </a:extLst>
                   </pic:spPr>
                 </pic:pic>
               </a:graphicData>
@@ -26285,9 +26306,15 @@
         <w:rPr>
           <w:rFonts w:ascii="Times New Roman" w:eastAsia="Times New Roman" w:hAnsi="Times New Roman" w:cs="Times New Roman"/>
         </w:rPr>
-        <w:t xml:space="preserve"> Memesan jasa antar jemput laundry</w:t>
+        <w:t xml:space="preserve"> Me</w:t>
       </w:r>
       <w:bookmarkEnd w:id="72"/>
+      <w:r>
+        <w:rPr>
+          <w:rFonts w:ascii="Times New Roman" w:eastAsia="Times New Roman" w:hAnsi="Times New Roman" w:cs="Times New Roman"/>
+        </w:rPr>
+        <w:t>nghapus Akun Admin Lab</w:t>
+      </w:r>
     </w:p>
     <w:p>
       <w:pPr>
@@ -26303,9 +26330,15 @@
         <w:rPr>
           <w:rFonts w:ascii="Times New Roman" w:eastAsia="Times New Roman" w:hAnsi="Times New Roman" w:cs="Times New Roman"/>
         </w:rPr>
-        <w:t>Skenario: Memesan jasa antar jemput laundry</w:t>
+        <w:t>Skenario: Me</w:t>
       </w:r>
       <w:bookmarkEnd w:id="73"/>
+      <w:r>
+        <w:rPr>
+          <w:rFonts w:ascii="Times New Roman" w:eastAsia="Times New Roman" w:hAnsi="Times New Roman" w:cs="Times New Roman"/>
+        </w:rPr>
+        <w:t>nghapus Akun Admin Lab</w:t>
+      </w:r>
     </w:p>
     <w:tbl>
       <w:tblPr>
@@ -26620,6 +26653,7 @@
                 <w:rFonts w:ascii="Calibri" w:eastAsia="Calibri" w:hAnsi="Calibri" w:cs="Calibri"/>
                 <w:b/>
               </w:rPr>
+              <w:lastRenderedPageBreak/>
               <w:t>Kondisi Awal</w:t>
             </w:r>
           </w:p>
@@ -27380,41 +27414,32 @@
                 <w:rFonts w:ascii="Calibri" w:eastAsia="Calibri" w:hAnsi="Calibri" w:cs="Calibri"/>
                 <w:b/>
               </w:rPr>
-              <w:t xml:space="preserve">Alur Kejadian </w:t>
-            </w:r>
+              <w:t>Alur Kejadian Alternatif</w:t>
+            </w:r>
+          </w:p>
+        </w:tc>
+        <w:tc>
+          <w:tcPr>
+            <w:tcW w:w="4605" w:type="dxa"/>
+            <w:tcBorders>
+              <w:top w:val="nil"/>
+              <w:left w:val="nil"/>
+              <w:bottom w:val="single" w:sz="4" w:space="0" w:color="000000"/>
+              <w:right w:val="single" w:sz="4" w:space="0" w:color="000000"/>
+            </w:tcBorders>
+            <w:vAlign w:val="bottom"/>
+          </w:tcPr>
+          <w:p>
+            <w:pPr>
+              <w:pStyle w:val="Normal1"/>
+              <w:contextualSpacing w:val="0"/>
+              <w:jc w:val="center"/>
+            </w:pPr>
             <w:r>
               <w:rPr>
                 <w:rFonts w:ascii="Calibri" w:eastAsia="Calibri" w:hAnsi="Calibri" w:cs="Calibri"/>
                 <w:b/>
               </w:rPr>
-              <w:lastRenderedPageBreak/>
-              <w:t>Alternatif</w:t>
-            </w:r>
-          </w:p>
-        </w:tc>
-        <w:tc>
-          <w:tcPr>
-            <w:tcW w:w="4605" w:type="dxa"/>
-            <w:tcBorders>
-              <w:top w:val="nil"/>
-              <w:left w:val="nil"/>
-              <w:bottom w:val="single" w:sz="4" w:space="0" w:color="000000"/>
-              <w:right w:val="single" w:sz="4" w:space="0" w:color="000000"/>
-            </w:tcBorders>
-            <w:vAlign w:val="bottom"/>
-          </w:tcPr>
-          <w:p>
-            <w:pPr>
-              <w:pStyle w:val="Normal1"/>
-              <w:contextualSpacing w:val="0"/>
-              <w:jc w:val="center"/>
-            </w:pPr>
-            <w:r>
-              <w:rPr>
-                <w:rFonts w:ascii="Calibri" w:eastAsia="Calibri" w:hAnsi="Calibri" w:cs="Calibri"/>
-                <w:b/>
-              </w:rPr>
-              <w:lastRenderedPageBreak/>
               <w:t>Aktor</w:t>
             </w:r>
           </w:p>
@@ -27769,9 +27794,15 @@
           <w:rFonts w:ascii="Times New Roman" w:eastAsia="Times New Roman" w:hAnsi="Times New Roman" w:cs="Times New Roman"/>
         </w:rPr>
         <w:lastRenderedPageBreak/>
-        <w:t>Diagram Aktivitas: Memesan jasa antar jemput laundry</w:t>
+        <w:t>Diagram Aktivitas: Me</w:t>
       </w:r>
       <w:bookmarkEnd w:id="75"/>
+      <w:r>
+        <w:rPr>
+          <w:rFonts w:ascii="Times New Roman" w:eastAsia="Times New Roman" w:hAnsi="Times New Roman" w:cs="Times New Roman"/>
+        </w:rPr>
+        <w:t>nghapus Akun Admin Lab</w:t>
+      </w:r>
     </w:p>
     <w:p>
       <w:pPr>
@@ -27782,13 +27813,12 @@
       <w:r>
         <w:rPr>
           <w:noProof/>
-          <w:lang w:val="en-US"/>
         </w:rPr>
         <w:drawing>
-          <wp:inline distT="0" distB="0" distL="0" distR="0" wp14:anchorId="0E43F531" wp14:editId="396C0315">
-            <wp:extent cx="2631429" cy="5734050"/>
-            <wp:effectExtent l="0" t="0" r="0" b="0"/>
-            <wp:docPr id="4" name="Picture 4" descr="C:\Users\Nasruki\Desktop\Apsi\Diagram\Activity\3.jpg"/>
+          <wp:inline distT="0" distB="0" distL="0" distR="0" wp14:anchorId="3021C0AA" wp14:editId="40326FAF">
+            <wp:extent cx="4314825" cy="4143375"/>
+            <wp:effectExtent l="0" t="0" r="9525" b="9525"/>
+            <wp:docPr id="36" name="Picture 36"/>
             <wp:cNvGraphicFramePr>
               <a:graphicFrameLocks xmlns:a="http://schemas.openxmlformats.org/drawingml/2006/main" noChangeAspect="1"/>
             </wp:cNvGraphicFramePr>
@@ -27796,12 +27826,12 @@
               <a:graphicData uri="http://schemas.openxmlformats.org/drawingml/2006/picture">
                 <pic:pic xmlns:pic="http://schemas.openxmlformats.org/drawingml/2006/picture">
                   <pic:nvPicPr>
-                    <pic:cNvPr id="0" name="Picture 3" descr="C:\Users\Nasruki\Desktop\Apsi\Diagram\Activity\3.jpg"/>
+                    <pic:cNvPr id="0" name="Picture 8"/>
                     <pic:cNvPicPr>
                       <a:picLocks noChangeAspect="1" noChangeArrowheads="1"/>
                     </pic:cNvPicPr>
                   </pic:nvPicPr>
-                  <pic:blipFill rotWithShape="1">
+                  <pic:blipFill>
                     <a:blip r:embed="rId17">
                       <a:extLst>
                         <a:ext uri="{28A0092B-C50C-407E-A947-70E740481C1C}">
@@ -27809,13 +27839,15 @@
                         </a:ext>
                       </a:extLst>
                     </a:blip>
-                    <a:srcRect b="16030"/>
-                    <a:stretch/>
+                    <a:srcRect/>
+                    <a:stretch>
+                      <a:fillRect/>
+                    </a:stretch>
                   </pic:blipFill>
                   <pic:spPr bwMode="auto">
                     <a:xfrm>
                       <a:off x="0" y="0"/>
-                      <a:ext cx="2640683" cy="5754215"/>
+                      <a:ext cx="4314825" cy="4143375"/>
                     </a:xfrm>
                     <a:prstGeom prst="rect">
                       <a:avLst/>
@@ -27824,11 +27856,6 @@
                     <a:ln>
                       <a:noFill/>
                     </a:ln>
-                    <a:extLst>
-                      <a:ext uri="{53640926-AAD7-44D8-BBD7-CCE9431645EC}">
-                        <a14:shadowObscured xmlns:a14="http://schemas.microsoft.com/office/drawing/2010/main"/>
-                      </a:ext>
-                    </a:extLst>
                   </pic:spPr>
                 </pic:pic>
               </a:graphicData>
@@ -27908,9 +27935,15 @@
         <w:rPr>
           <w:rFonts w:ascii="Times New Roman" w:eastAsia="Times New Roman" w:hAnsi="Times New Roman" w:cs="Times New Roman"/>
         </w:rPr>
-        <w:t xml:space="preserve"> Melihat status laundryan</w:t>
+        <w:t xml:space="preserve"> Me</w:t>
       </w:r>
       <w:bookmarkEnd w:id="77"/>
+      <w:r>
+        <w:rPr>
+          <w:rFonts w:ascii="Times New Roman" w:eastAsia="Times New Roman" w:hAnsi="Times New Roman" w:cs="Times New Roman"/>
+        </w:rPr>
+        <w:t>nampilkan Akun Admin Lab</w:t>
+      </w:r>
     </w:p>
     <w:p>
       <w:pPr>
@@ -27926,9 +27959,15 @@
         <w:rPr>
           <w:rFonts w:ascii="Times New Roman" w:eastAsia="Times New Roman" w:hAnsi="Times New Roman" w:cs="Times New Roman"/>
         </w:rPr>
-        <w:t>Skenario: Melihat status laundryan</w:t>
+        <w:t>Skenario: Me</w:t>
       </w:r>
       <w:bookmarkEnd w:id="78"/>
+      <w:r>
+        <w:rPr>
+          <w:rFonts w:ascii="Times New Roman" w:eastAsia="Times New Roman" w:hAnsi="Times New Roman" w:cs="Times New Roman"/>
+        </w:rPr>
+        <w:t>nampilkan Akun Admin Lab</w:t>
+      </w:r>
     </w:p>
     <w:tbl>
       <w:tblPr>
@@ -28133,6 +28172,7 @@
                 <w:rFonts w:ascii="Calibri" w:eastAsia="Calibri" w:hAnsi="Calibri" w:cs="Calibri"/>
                 <w:b/>
               </w:rPr>
+              <w:lastRenderedPageBreak/>
               <w:t>Deskripsi</w:t>
             </w:r>
           </w:p>
@@ -28891,10 +28931,15 @@
         <w:rPr>
           <w:rFonts w:ascii="Times New Roman" w:eastAsia="Times New Roman" w:hAnsi="Times New Roman" w:cs="Times New Roman"/>
         </w:rPr>
-        <w:lastRenderedPageBreak/>
-        <w:t>Diagram Aktivitas: Melihat status laundryan</w:t>
+        <w:t>Diagram Aktivitas: Me</w:t>
       </w:r>
       <w:bookmarkEnd w:id="80"/>
+      <w:r>
+        <w:rPr>
+          <w:rFonts w:ascii="Times New Roman" w:eastAsia="Times New Roman" w:hAnsi="Times New Roman" w:cs="Times New Roman"/>
+        </w:rPr>
+        <w:t>nampilkan Akun Admin Lab</w:t>
+      </w:r>
     </w:p>
     <w:p>
       <w:pPr>
@@ -28905,37 +28950,49 @@
       <w:r>
         <w:rPr>
           <w:noProof/>
-          <w:lang w:val="en-US"/>
         </w:rPr>
         <w:drawing>
-          <wp:inline distT="114300" distB="114300" distL="114300" distR="114300" wp14:anchorId="0170490C" wp14:editId="4BAEF998">
-            <wp:extent cx="2937009" cy="3360821"/>
+          <wp:inline distT="0" distB="0" distL="0" distR="0" wp14:anchorId="532FA71A" wp14:editId="6BDC803F">
+            <wp:extent cx="4314825" cy="2247900"/>
             <wp:effectExtent l="0" t="0" r="9525" b="0"/>
-            <wp:docPr id="45" name="image114.jpg" descr="Pelanggan4.jpg"/>
-            <wp:cNvGraphicFramePr/>
+            <wp:docPr id="38" name="Picture 38"/>
+            <wp:cNvGraphicFramePr>
+              <a:graphicFrameLocks xmlns:a="http://schemas.openxmlformats.org/drawingml/2006/main" noChangeAspect="1"/>
+            </wp:cNvGraphicFramePr>
             <a:graphic xmlns:a="http://schemas.openxmlformats.org/drawingml/2006/main">
               <a:graphicData uri="http://schemas.openxmlformats.org/drawingml/2006/picture">
                 <pic:pic xmlns:pic="http://schemas.openxmlformats.org/drawingml/2006/picture">
                   <pic:nvPicPr>
-                    <pic:cNvPr id="0" name="image114.jpg" descr="Pelanggan4.jpg"/>
-                    <pic:cNvPicPr preferRelativeResize="0"/>
+                    <pic:cNvPr id="0" name="Picture 9"/>
+                    <pic:cNvPicPr>
+                      <a:picLocks noChangeAspect="1" noChangeArrowheads="1"/>
+                    </pic:cNvPicPr>
                   </pic:nvPicPr>
                   <pic:blipFill>
-                    <a:blip r:embed="rId18"/>
+                    <a:blip r:embed="rId18">
+                      <a:extLst>
+                        <a:ext uri="{28A0092B-C50C-407E-A947-70E740481C1C}">
+                          <a14:useLocalDpi xmlns:a14="http://schemas.microsoft.com/office/drawing/2010/main" val="0"/>
+                        </a:ext>
+                      </a:extLst>
+                    </a:blip>
                     <a:srcRect/>
                     <a:stretch>
                       <a:fillRect/>
                     </a:stretch>
                   </pic:blipFill>
-                  <pic:spPr>
+                  <pic:spPr bwMode="auto">
                     <a:xfrm>
                       <a:off x="0" y="0"/>
-                      <a:ext cx="2938530" cy="3362561"/>
+                      <a:ext cx="4314825" cy="2247900"/>
                     </a:xfrm>
                     <a:prstGeom prst="rect">
                       <a:avLst/>
                     </a:prstGeom>
-                    <a:ln/>
+                    <a:noFill/>
+                    <a:ln>
+                      <a:noFill/>
+                    </a:ln>
                   </pic:spPr>
                 </pic:pic>
               </a:graphicData>
@@ -28983,6 +29040,7 @@
         <w:rPr>
           <w:rFonts w:ascii="Times New Roman" w:eastAsia="Times New Roman" w:hAnsi="Times New Roman" w:cs="Times New Roman"/>
         </w:rPr>
+        <w:lastRenderedPageBreak/>
         <w:t xml:space="preserve">Fungsi </w:t>
       </w:r>
       <w:proofErr w:type="gramStart"/>
@@ -28997,9 +29055,15 @@
         <w:rPr>
           <w:rFonts w:ascii="Times New Roman" w:eastAsia="Times New Roman" w:hAnsi="Times New Roman" w:cs="Times New Roman"/>
         </w:rPr>
-        <w:t xml:space="preserve"> Membeli paket berlangganan</w:t>
+        <w:t xml:space="preserve"> Me</w:t>
       </w:r>
       <w:bookmarkEnd w:id="82"/>
+      <w:r>
+        <w:rPr>
+          <w:rFonts w:ascii="Times New Roman" w:eastAsia="Times New Roman" w:hAnsi="Times New Roman" w:cs="Times New Roman"/>
+        </w:rPr>
+        <w:t>ngedit Jadwal Kunci Parkir</w:t>
+      </w:r>
     </w:p>
     <w:p>
       <w:pPr>
@@ -29015,9 +29079,15 @@
         <w:rPr>
           <w:rFonts w:ascii="Times New Roman" w:eastAsia="Times New Roman" w:hAnsi="Times New Roman" w:cs="Times New Roman"/>
         </w:rPr>
-        <w:t>Skenario: Membeli paket berlangganan</w:t>
+        <w:t>Skenario: Me</w:t>
       </w:r>
       <w:bookmarkEnd w:id="83"/>
+      <w:r>
+        <w:rPr>
+          <w:rFonts w:ascii="Times New Roman" w:eastAsia="Times New Roman" w:hAnsi="Times New Roman" w:cs="Times New Roman"/>
+        </w:rPr>
+        <w:t>ngedit Jadwal Kunci Parkir</w:t>
+      </w:r>
     </w:p>
     <w:tbl>
       <w:tblPr>
@@ -30317,9 +30387,15 @@
           <w:rFonts w:ascii="Times New Roman" w:eastAsia="Times New Roman" w:hAnsi="Times New Roman" w:cs="Times New Roman"/>
         </w:rPr>
         <w:lastRenderedPageBreak/>
-        <w:t>Diagram Aktivitas: Membeli paket berlangganan</w:t>
+        <w:t>Diagram Aktivitas: Me</w:t>
       </w:r>
       <w:bookmarkEnd w:id="85"/>
+      <w:r>
+        <w:rPr>
+          <w:rFonts w:ascii="Times New Roman" w:eastAsia="Times New Roman" w:hAnsi="Times New Roman" w:cs="Times New Roman"/>
+        </w:rPr>
+        <w:t>ngedit Jadwal Kunci Parkir</w:t>
+      </w:r>
     </w:p>
     <w:p>
       <w:pPr>
@@ -30330,37 +30406,49 @@
       <w:r>
         <w:rPr>
           <w:noProof/>
-          <w:lang w:val="en-US"/>
         </w:rPr>
         <w:drawing>
-          <wp:inline distT="114300" distB="114300" distL="114300" distR="114300" wp14:anchorId="2215522E" wp14:editId="26FE8182">
-            <wp:extent cx="4076493" cy="5031205"/>
-            <wp:effectExtent l="0" t="0" r="0" b="0"/>
-            <wp:docPr id="66" name="image137.jpg" descr="Pelanggan5.jpg"/>
-            <wp:cNvGraphicFramePr/>
+          <wp:inline distT="0" distB="0" distL="0" distR="0" wp14:anchorId="1ADE4148" wp14:editId="36CF7885">
+            <wp:extent cx="4333875" cy="4143375"/>
+            <wp:effectExtent l="0" t="0" r="9525" b="9525"/>
+            <wp:docPr id="39" name="Picture 39"/>
+            <wp:cNvGraphicFramePr>
+              <a:graphicFrameLocks xmlns:a="http://schemas.openxmlformats.org/drawingml/2006/main" noChangeAspect="1"/>
+            </wp:cNvGraphicFramePr>
             <a:graphic xmlns:a="http://schemas.openxmlformats.org/drawingml/2006/main">
               <a:graphicData uri="http://schemas.openxmlformats.org/drawingml/2006/picture">
                 <pic:pic xmlns:pic="http://schemas.openxmlformats.org/drawingml/2006/picture">
                   <pic:nvPicPr>
-                    <pic:cNvPr id="0" name="image137.jpg" descr="Pelanggan5.jpg"/>
-                    <pic:cNvPicPr preferRelativeResize="0"/>
+                    <pic:cNvPr id="0" name="Picture 10"/>
+                    <pic:cNvPicPr>
+                      <a:picLocks noChangeAspect="1" noChangeArrowheads="1"/>
+                    </pic:cNvPicPr>
                   </pic:nvPicPr>
                   <pic:blipFill>
-                    <a:blip r:embed="rId19"/>
+                    <a:blip r:embed="rId19">
+                      <a:extLst>
+                        <a:ext uri="{28A0092B-C50C-407E-A947-70E740481C1C}">
+                          <a14:useLocalDpi xmlns:a14="http://schemas.microsoft.com/office/drawing/2010/main" val="0"/>
+                        </a:ext>
+                      </a:extLst>
+                    </a:blip>
                     <a:srcRect/>
                     <a:stretch>
                       <a:fillRect/>
                     </a:stretch>
                   </pic:blipFill>
-                  <pic:spPr>
+                  <pic:spPr bwMode="auto">
                     <a:xfrm>
                       <a:off x="0" y="0"/>
-                      <a:ext cx="4076700" cy="5031461"/>
+                      <a:ext cx="4333875" cy="4143375"/>
                     </a:xfrm>
                     <a:prstGeom prst="rect">
                       <a:avLst/>
                     </a:prstGeom>
-                    <a:ln/>
+                    <a:noFill/>
+                    <a:ln>
+                      <a:noFill/>
+                    </a:ln>
                   </pic:spPr>
                 </pic:pic>
               </a:graphicData>
@@ -30432,7 +30520,6 @@
         <w:rPr>
           <w:rFonts w:ascii="Times New Roman" w:eastAsia="Times New Roman" w:hAnsi="Times New Roman" w:cs="Times New Roman"/>
         </w:rPr>
-        <w:lastRenderedPageBreak/>
         <w:t xml:space="preserve">Fungsi </w:t>
       </w:r>
       <w:proofErr w:type="gramStart"/>
@@ -30447,9 +30534,15 @@
         <w:rPr>
           <w:rFonts w:ascii="Times New Roman" w:eastAsia="Times New Roman" w:hAnsi="Times New Roman" w:cs="Times New Roman"/>
         </w:rPr>
-        <w:t xml:space="preserve"> Menambah transaksi pelanggan</w:t>
+        <w:t xml:space="preserve"> Me</w:t>
       </w:r>
       <w:bookmarkEnd w:id="87"/>
+      <w:r>
+        <w:rPr>
+          <w:rFonts w:ascii="Times New Roman" w:eastAsia="Times New Roman" w:hAnsi="Times New Roman" w:cs="Times New Roman"/>
+        </w:rPr>
+        <w:t>lihat Status Peminjaman Kunci Parkir</w:t>
+      </w:r>
     </w:p>
     <w:p>
       <w:pPr>
@@ -30465,9 +30558,15 @@
         <w:rPr>
           <w:rFonts w:ascii="Times New Roman" w:eastAsia="Times New Roman" w:hAnsi="Times New Roman" w:cs="Times New Roman"/>
         </w:rPr>
-        <w:t>Skenario: Menambah transaksi pelanggan</w:t>
+        <w:t>Skenario: Me</w:t>
       </w:r>
       <w:bookmarkEnd w:id="88"/>
+      <w:r>
+        <w:rPr>
+          <w:rFonts w:ascii="Times New Roman" w:eastAsia="Times New Roman" w:hAnsi="Times New Roman" w:cs="Times New Roman"/>
+        </w:rPr>
+        <w:t>lihat Status Peminjaman Kunci Parkir</w:t>
+      </w:r>
     </w:p>
     <w:tbl>
       <w:tblPr>
@@ -30617,6 +30716,7 @@
                 <w:rFonts w:ascii="Calibri" w:eastAsia="Calibri" w:hAnsi="Calibri" w:cs="Calibri"/>
                 <w:b/>
               </w:rPr>
+              <w:lastRenderedPageBreak/>
               <w:t>Aktor</w:t>
             </w:r>
           </w:p>
@@ -31711,14 +31811,7 @@
               <w:rPr>
                 <w:rFonts w:ascii="Calibri" w:eastAsia="Calibri" w:hAnsi="Calibri" w:cs="Calibri"/>
               </w:rPr>
-              <w:t xml:space="preserve">A.1. 1 Menampilkan notifikasi bahwa </w:t>
-            </w:r>
-            <w:r>
-              <w:rPr>
-                <w:rFonts w:ascii="Calibri" w:eastAsia="Calibri" w:hAnsi="Calibri" w:cs="Calibri"/>
-              </w:rPr>
-              <w:lastRenderedPageBreak/>
-              <w:t>password yang dimasukkan salah</w:t>
+              <w:t>A.1. 1 Menampilkan notifikasi bahwa password yang dimasukkan salah</w:t>
             </w:r>
           </w:p>
         </w:tc>
@@ -31864,6 +31957,7 @@
               <w:rPr>
                 <w:rFonts w:ascii="Calibri" w:eastAsia="Calibri" w:hAnsi="Calibri" w:cs="Calibri"/>
               </w:rPr>
+              <w:lastRenderedPageBreak/>
               <w:t>member  yang</w:t>
             </w:r>
             <w:proofErr w:type="gramEnd"/>
@@ -32125,10 +32219,15 @@
         <w:rPr>
           <w:rFonts w:ascii="Times New Roman" w:eastAsia="Times New Roman" w:hAnsi="Times New Roman" w:cs="Times New Roman"/>
         </w:rPr>
-        <w:lastRenderedPageBreak/>
-        <w:t>Diagram Aktivitas: Menambah transaksi pelanggan</w:t>
+        <w:t>Diagram Aktivitas: Me</w:t>
       </w:r>
       <w:bookmarkEnd w:id="90"/>
+      <w:r>
+        <w:rPr>
+          <w:rFonts w:ascii="Times New Roman" w:eastAsia="Times New Roman" w:hAnsi="Times New Roman" w:cs="Times New Roman"/>
+        </w:rPr>
+        <w:t>lihat Statu Peminjaman Kunci Parkir</w:t>
+      </w:r>
     </w:p>
     <w:p>
       <w:pPr>
@@ -32139,37 +32238,49 @@
       <w:r>
         <w:rPr>
           <w:noProof/>
-          <w:lang w:val="en-US"/>
         </w:rPr>
         <w:drawing>
-          <wp:inline distT="114300" distB="114300" distL="114300" distR="114300" wp14:anchorId="6A917156" wp14:editId="68B5D7CB">
-            <wp:extent cx="4507130" cy="5145505"/>
-            <wp:effectExtent l="0" t="0" r="0" b="10795"/>
-            <wp:docPr id="26" name="image94.jpg" descr="Pegawai1.jpg"/>
-            <wp:cNvGraphicFramePr/>
+          <wp:inline distT="0" distB="0" distL="0" distR="0" wp14:anchorId="39CE7C2A" wp14:editId="209EE700">
+            <wp:extent cx="5756910" cy="2124485"/>
+            <wp:effectExtent l="0" t="0" r="0" b="9525"/>
+            <wp:docPr id="42" name="Picture 42"/>
+            <wp:cNvGraphicFramePr>
+              <a:graphicFrameLocks xmlns:a="http://schemas.openxmlformats.org/drawingml/2006/main" noChangeAspect="1"/>
+            </wp:cNvGraphicFramePr>
             <a:graphic xmlns:a="http://schemas.openxmlformats.org/drawingml/2006/main">
               <a:graphicData uri="http://schemas.openxmlformats.org/drawingml/2006/picture">
                 <pic:pic xmlns:pic="http://schemas.openxmlformats.org/drawingml/2006/picture">
                   <pic:nvPicPr>
-                    <pic:cNvPr id="0" name="image94.jpg" descr="Pegawai1.jpg"/>
-                    <pic:cNvPicPr preferRelativeResize="0"/>
+                    <pic:cNvPr id="0" name="Picture 11"/>
+                    <pic:cNvPicPr>
+                      <a:picLocks noChangeAspect="1" noChangeArrowheads="1"/>
+                    </pic:cNvPicPr>
                   </pic:nvPicPr>
                   <pic:blipFill>
-                    <a:blip r:embed="rId20"/>
+                    <a:blip r:embed="rId20">
+                      <a:extLst>
+                        <a:ext uri="{28A0092B-C50C-407E-A947-70E740481C1C}">
+                          <a14:useLocalDpi xmlns:a14="http://schemas.microsoft.com/office/drawing/2010/main" val="0"/>
+                        </a:ext>
+                      </a:extLst>
+                    </a:blip>
                     <a:srcRect/>
                     <a:stretch>
                       <a:fillRect/>
                     </a:stretch>
                   </pic:blipFill>
-                  <pic:spPr>
+                  <pic:spPr bwMode="auto">
                     <a:xfrm>
                       <a:off x="0" y="0"/>
-                      <a:ext cx="4507823" cy="5146296"/>
+                      <a:ext cx="5756910" cy="2124485"/>
                     </a:xfrm>
                     <a:prstGeom prst="rect">
                       <a:avLst/>
                     </a:prstGeom>
-                    <a:ln/>
+                    <a:noFill/>
+                    <a:ln>
+                      <a:noFill/>
+                    </a:ln>
                   </pic:spPr>
                 </pic:pic>
               </a:graphicData>
@@ -32224,7 +32335,6 @@
         <w:rPr>
           <w:rFonts w:ascii="Times New Roman" w:eastAsia="Times New Roman" w:hAnsi="Times New Roman" w:cs="Times New Roman"/>
         </w:rPr>
-        <w:lastRenderedPageBreak/>
         <w:t xml:space="preserve">Fungsi </w:t>
       </w:r>
       <w:proofErr w:type="gramStart"/>
@@ -32239,9 +32349,15 @@
         <w:rPr>
           <w:rFonts w:ascii="Times New Roman" w:eastAsia="Times New Roman" w:hAnsi="Times New Roman" w:cs="Times New Roman"/>
         </w:rPr>
-        <w:t xml:space="preserve"> Merubah transaksi pelanggan</w:t>
+        <w:t xml:space="preserve"> Me</w:t>
       </w:r>
       <w:bookmarkEnd w:id="93"/>
+      <w:r>
+        <w:rPr>
+          <w:rFonts w:ascii="Times New Roman" w:eastAsia="Times New Roman" w:hAnsi="Times New Roman" w:cs="Times New Roman"/>
+        </w:rPr>
+        <w:t>lihat Jadwal Kunci Parkir</w:t>
+      </w:r>
     </w:p>
     <w:p>
       <w:pPr>
@@ -32257,9 +32373,15 @@
         <w:rPr>
           <w:rFonts w:ascii="Times New Roman" w:eastAsia="Times New Roman" w:hAnsi="Times New Roman" w:cs="Times New Roman"/>
         </w:rPr>
-        <w:t>Skenario: Merubah transaksi pelanggan</w:t>
+        <w:t>Skenario: Me</w:t>
       </w:r>
       <w:bookmarkEnd w:id="94"/>
+      <w:r>
+        <w:rPr>
+          <w:rFonts w:ascii="Times New Roman" w:eastAsia="Times New Roman" w:hAnsi="Times New Roman" w:cs="Times New Roman"/>
+        </w:rPr>
+        <w:t>lihat Jadwal Kunci Parkir</w:t>
+      </w:r>
     </w:p>
     <w:tbl>
       <w:tblPr>
@@ -32582,6 +32704,7 @@
                 <w:rFonts w:ascii="Calibri" w:eastAsia="Calibri" w:hAnsi="Calibri" w:cs="Calibri"/>
                 <w:b/>
               </w:rPr>
+              <w:lastRenderedPageBreak/>
               <w:t>Kondisi Awal</w:t>
             </w:r>
           </w:p>
@@ -33507,14 +33630,7 @@
               <w:rPr>
                 <w:rFonts w:ascii="Calibri" w:eastAsia="Calibri" w:hAnsi="Calibri" w:cs="Calibri"/>
               </w:rPr>
-              <w:t xml:space="preserve">7. Mengupdate data transaksi pada </w:t>
-            </w:r>
-            <w:r>
-              <w:rPr>
-                <w:rFonts w:ascii="Calibri" w:eastAsia="Calibri" w:hAnsi="Calibri" w:cs="Calibri"/>
-              </w:rPr>
-              <w:lastRenderedPageBreak/>
-              <w:t>database</w:t>
+              <w:t>7. Mengupdate data transaksi pada database</w:t>
             </w:r>
           </w:p>
         </w:tc>
@@ -33547,7 +33663,6 @@
                 <w:rFonts w:ascii="Calibri" w:eastAsia="Calibri" w:hAnsi="Calibri" w:cs="Calibri"/>
                 <w:b/>
               </w:rPr>
-              <w:lastRenderedPageBreak/>
               <w:t>Alur Kejadian Alternatif</w:t>
             </w:r>
           </w:p>
@@ -33810,7 +33925,14 @@
               <w:rPr>
                 <w:rFonts w:ascii="Calibri" w:eastAsia="Calibri" w:hAnsi="Calibri" w:cs="Calibri"/>
               </w:rPr>
-              <w:t>A.4. 1 Menampilkan notifikasi bahwa kode transaksi yang dimasukkan salah</w:t>
+              <w:t xml:space="preserve">A.4. 1 Menampilkan notifikasi bahwa kode </w:t>
+            </w:r>
+            <w:r>
+              <w:rPr>
+                <w:rFonts w:ascii="Calibri" w:eastAsia="Calibri" w:hAnsi="Calibri" w:cs="Calibri"/>
+              </w:rPr>
+              <w:lastRenderedPageBreak/>
+              <w:t>transaksi yang dimasukkan salah</w:t>
             </w:r>
           </w:p>
         </w:tc>
@@ -34074,9 +34196,15 @@
         <w:rPr>
           <w:rFonts w:ascii="Times New Roman" w:eastAsia="Times New Roman" w:hAnsi="Times New Roman" w:cs="Times New Roman"/>
         </w:rPr>
-        <w:t>Diagram Aktivitas: Merubah transaksi pelanggan</w:t>
+        <w:t>Diagram Aktivitas: Me</w:t>
       </w:r>
       <w:bookmarkEnd w:id="96"/>
+      <w:r>
+        <w:rPr>
+          <w:rFonts w:ascii="Times New Roman" w:eastAsia="Times New Roman" w:hAnsi="Times New Roman" w:cs="Times New Roman"/>
+        </w:rPr>
+        <w:t>lihat Jadwal Kunci Parkir</w:t>
+      </w:r>
     </w:p>
     <w:p>
       <w:pPr>
@@ -34092,37 +34220,49 @@
       <w:r>
         <w:rPr>
           <w:noProof/>
-          <w:lang w:val="en-US"/>
         </w:rPr>
         <w:drawing>
-          <wp:inline distT="114300" distB="114300" distL="114300" distR="114300" wp14:anchorId="3710D12D" wp14:editId="1B35759B">
-            <wp:extent cx="4234414" cy="5145505"/>
-            <wp:effectExtent l="0" t="0" r="7620" b="10795"/>
-            <wp:docPr id="8" name="image22.jpg" descr="Pegawai2.jpg"/>
-            <wp:cNvGraphicFramePr/>
+          <wp:inline distT="0" distB="0" distL="0" distR="0" wp14:anchorId="1BC94949" wp14:editId="229FA9EF">
+            <wp:extent cx="5756910" cy="2124485"/>
+            <wp:effectExtent l="0" t="0" r="0" b="9525"/>
+            <wp:docPr id="46" name="Picture 46"/>
+            <wp:cNvGraphicFramePr>
+              <a:graphicFrameLocks xmlns:a="http://schemas.openxmlformats.org/drawingml/2006/main" noChangeAspect="1"/>
+            </wp:cNvGraphicFramePr>
             <a:graphic xmlns:a="http://schemas.openxmlformats.org/drawingml/2006/main">
               <a:graphicData uri="http://schemas.openxmlformats.org/drawingml/2006/picture">
                 <pic:pic xmlns:pic="http://schemas.openxmlformats.org/drawingml/2006/picture">
                   <pic:nvPicPr>
-                    <pic:cNvPr id="0" name="image22.jpg" descr="Pegawai2.jpg"/>
-                    <pic:cNvPicPr preferRelativeResize="0"/>
+                    <pic:cNvPr id="0" name="Picture 12"/>
+                    <pic:cNvPicPr>
+                      <a:picLocks noChangeAspect="1" noChangeArrowheads="1"/>
+                    </pic:cNvPicPr>
                   </pic:nvPicPr>
                   <pic:blipFill>
-                    <a:blip r:embed="rId21"/>
+                    <a:blip r:embed="rId21">
+                      <a:extLst>
+                        <a:ext uri="{28A0092B-C50C-407E-A947-70E740481C1C}">
+                          <a14:useLocalDpi xmlns:a14="http://schemas.microsoft.com/office/drawing/2010/main" val="0"/>
+                        </a:ext>
+                      </a:extLst>
+                    </a:blip>
                     <a:srcRect/>
                     <a:stretch>
                       <a:fillRect/>
                     </a:stretch>
                   </pic:blipFill>
-                  <pic:spPr>
+                  <pic:spPr bwMode="auto">
                     <a:xfrm>
                       <a:off x="0" y="0"/>
-                      <a:ext cx="4235514" cy="5146841"/>
+                      <a:ext cx="5756910" cy="2124485"/>
                     </a:xfrm>
                     <a:prstGeom prst="rect">
                       <a:avLst/>
                     </a:prstGeom>
-                    <a:ln/>
+                    <a:noFill/>
+                    <a:ln>
+                      <a:noFill/>
+                    </a:ln>
                   </pic:spPr>
                 </pic:pic>
               </a:graphicData>
@@ -34181,7 +34321,6 @@
         <w:rPr>
           <w:rFonts w:ascii="Times New Roman" w:eastAsia="Times New Roman" w:hAnsi="Times New Roman" w:cs="Times New Roman"/>
         </w:rPr>
-        <w:lastRenderedPageBreak/>
         <w:t xml:space="preserve">Fungsi </w:t>
       </w:r>
       <w:proofErr w:type="gramStart"/>
@@ -34196,9 +34335,15 @@
         <w:rPr>
           <w:rFonts w:ascii="Times New Roman" w:eastAsia="Times New Roman" w:hAnsi="Times New Roman" w:cs="Times New Roman"/>
         </w:rPr>
-        <w:t xml:space="preserve"> Menghapus transaksi pelanggan</w:t>
+        <w:t xml:space="preserve"> Me</w:t>
       </w:r>
       <w:bookmarkEnd w:id="98"/>
+      <w:r>
+        <w:rPr>
+          <w:rFonts w:ascii="Times New Roman" w:eastAsia="Times New Roman" w:hAnsi="Times New Roman" w:cs="Times New Roman"/>
+        </w:rPr>
+        <w:t>mposting Pengumuman</w:t>
+      </w:r>
     </w:p>
     <w:p>
       <w:pPr>
@@ -34214,9 +34359,15 @@
         <w:rPr>
           <w:rFonts w:ascii="Times New Roman" w:eastAsia="Times New Roman" w:hAnsi="Times New Roman" w:cs="Times New Roman"/>
         </w:rPr>
-        <w:t>Skenario: Menghapus transaksi pelanggan</w:t>
+        <w:t>Skenario: Me</w:t>
       </w:r>
       <w:bookmarkEnd w:id="99"/>
+      <w:r>
+        <w:rPr>
+          <w:rFonts w:ascii="Times New Roman" w:eastAsia="Times New Roman" w:hAnsi="Times New Roman" w:cs="Times New Roman"/>
+        </w:rPr>
+        <w:t>mposting Pengumuman</w:t>
+      </w:r>
       <w:r>
         <w:rPr>
           <w:rFonts w:ascii="Times New Roman" w:eastAsia="Times New Roman" w:hAnsi="Times New Roman" w:cs="Times New Roman"/>
@@ -34752,6 +34903,7 @@
                 <w:rFonts w:ascii="Calibri" w:eastAsia="Calibri" w:hAnsi="Calibri" w:cs="Calibri"/>
                 <w:b/>
               </w:rPr>
+              <w:lastRenderedPageBreak/>
               <w:t> </w:t>
             </w:r>
           </w:p>
@@ -35440,42 +35592,33 @@
                 <w:rFonts w:ascii="Calibri" w:eastAsia="Calibri" w:hAnsi="Calibri" w:cs="Calibri"/>
                 <w:b/>
               </w:rPr>
-              <w:t xml:space="preserve">Alur Kejadian </w:t>
-            </w:r>
+              <w:t>Alur Kejadian Alternatif</w:t>
+            </w:r>
+          </w:p>
+        </w:tc>
+        <w:tc>
+          <w:tcPr>
+            <w:tcW w:w="4470" w:type="dxa"/>
+            <w:tcBorders>
+              <w:top w:val="nil"/>
+              <w:left w:val="nil"/>
+              <w:bottom w:val="single" w:sz="4" w:space="0" w:color="000000"/>
+              <w:right w:val="single" w:sz="4" w:space="0" w:color="000000"/>
+            </w:tcBorders>
+            <w:shd w:val="clear" w:color="auto" w:fill="FFFFFF"/>
+            <w:vAlign w:val="bottom"/>
+          </w:tcPr>
+          <w:p>
+            <w:pPr>
+              <w:pStyle w:val="Normal1"/>
+              <w:contextualSpacing w:val="0"/>
+              <w:jc w:val="center"/>
+            </w:pPr>
             <w:r>
               <w:rPr>
                 <w:rFonts w:ascii="Calibri" w:eastAsia="Calibri" w:hAnsi="Calibri" w:cs="Calibri"/>
                 <w:b/>
               </w:rPr>
-              <w:lastRenderedPageBreak/>
-              <w:t>Alternatif</w:t>
-            </w:r>
-          </w:p>
-        </w:tc>
-        <w:tc>
-          <w:tcPr>
-            <w:tcW w:w="4470" w:type="dxa"/>
-            <w:tcBorders>
-              <w:top w:val="nil"/>
-              <w:left w:val="nil"/>
-              <w:bottom w:val="single" w:sz="4" w:space="0" w:color="000000"/>
-              <w:right w:val="single" w:sz="4" w:space="0" w:color="000000"/>
-            </w:tcBorders>
-            <w:shd w:val="clear" w:color="auto" w:fill="FFFFFF"/>
-            <w:vAlign w:val="bottom"/>
-          </w:tcPr>
-          <w:p>
-            <w:pPr>
-              <w:pStyle w:val="Normal1"/>
-              <w:contextualSpacing w:val="0"/>
-              <w:jc w:val="center"/>
-            </w:pPr>
-            <w:r>
-              <w:rPr>
-                <w:rFonts w:ascii="Calibri" w:eastAsia="Calibri" w:hAnsi="Calibri" w:cs="Calibri"/>
-                <w:b/>
-              </w:rPr>
-              <w:lastRenderedPageBreak/>
               <w:t>Aktor</w:t>
             </w:r>
           </w:p>
@@ -35829,9 +35972,16 @@
         <w:rPr>
           <w:rFonts w:ascii="Times New Roman" w:eastAsia="Times New Roman" w:hAnsi="Times New Roman" w:cs="Times New Roman"/>
         </w:rPr>
-        <w:t>Diagram Aktivitas: Menghapus transaksi pelanggan</w:t>
+        <w:lastRenderedPageBreak/>
+        <w:t>Diagram Aktivitas: Me</w:t>
       </w:r>
       <w:bookmarkEnd w:id="101"/>
+      <w:r>
+        <w:rPr>
+          <w:rFonts w:ascii="Times New Roman" w:eastAsia="Times New Roman" w:hAnsi="Times New Roman" w:cs="Times New Roman"/>
+        </w:rPr>
+        <w:t>mposting Pengumuman</w:t>
+      </w:r>
     </w:p>
     <w:p>
       <w:pPr>
@@ -35847,38 +35997,49 @@
       <w:r>
         <w:rPr>
           <w:noProof/>
-          <w:lang w:val="en-US"/>
         </w:rPr>
-        <w:lastRenderedPageBreak/>
         <w:drawing>
-          <wp:inline distT="114300" distB="114300" distL="114300" distR="114300" wp14:anchorId="2D8A6FAA" wp14:editId="32EAA3E7">
-            <wp:extent cx="3545088" cy="3679658"/>
-            <wp:effectExtent l="0" t="0" r="11430" b="3810"/>
-            <wp:docPr id="43" name="image112.jpg" descr="Pegawai3.jpg"/>
-            <wp:cNvGraphicFramePr/>
+          <wp:inline distT="0" distB="0" distL="0" distR="0" wp14:anchorId="669AC10B" wp14:editId="7749F09B">
+            <wp:extent cx="5308707" cy="3588654"/>
+            <wp:effectExtent l="0" t="0" r="6350" b="0"/>
+            <wp:docPr id="47" name="Picture 47"/>
+            <wp:cNvGraphicFramePr>
+              <a:graphicFrameLocks xmlns:a="http://schemas.openxmlformats.org/drawingml/2006/main" noChangeAspect="1"/>
+            </wp:cNvGraphicFramePr>
             <a:graphic xmlns:a="http://schemas.openxmlformats.org/drawingml/2006/main">
               <a:graphicData uri="http://schemas.openxmlformats.org/drawingml/2006/picture">
                 <pic:pic xmlns:pic="http://schemas.openxmlformats.org/drawingml/2006/picture">
                   <pic:nvPicPr>
-                    <pic:cNvPr id="0" name="image112.jpg" descr="Pegawai3.jpg"/>
-                    <pic:cNvPicPr preferRelativeResize="0"/>
+                    <pic:cNvPr id="0" name="Picture 13"/>
+                    <pic:cNvPicPr>
+                      <a:picLocks noChangeAspect="1" noChangeArrowheads="1"/>
+                    </pic:cNvPicPr>
                   </pic:nvPicPr>
                   <pic:blipFill>
-                    <a:blip r:embed="rId22"/>
+                    <a:blip r:embed="rId22">
+                      <a:extLst>
+                        <a:ext uri="{28A0092B-C50C-407E-A947-70E740481C1C}">
+                          <a14:useLocalDpi xmlns:a14="http://schemas.microsoft.com/office/drawing/2010/main" val="0"/>
+                        </a:ext>
+                      </a:extLst>
+                    </a:blip>
                     <a:srcRect/>
                     <a:stretch>
                       <a:fillRect/>
                     </a:stretch>
                   </pic:blipFill>
-                  <pic:spPr>
+                  <pic:spPr bwMode="auto">
                     <a:xfrm>
                       <a:off x="0" y="0"/>
-                      <a:ext cx="3547756" cy="3682427"/>
+                      <a:ext cx="5312231" cy="3591036"/>
                     </a:xfrm>
                     <a:prstGeom prst="rect">
                       <a:avLst/>
                     </a:prstGeom>
-                    <a:ln/>
+                    <a:noFill/>
+                    <a:ln>
+                      <a:noFill/>
+                    </a:ln>
                   </pic:spPr>
                 </pic:pic>
               </a:graphicData>
@@ -35952,9 +36113,15 @@
         <w:rPr>
           <w:rFonts w:ascii="Times New Roman" w:eastAsia="Times New Roman" w:hAnsi="Times New Roman" w:cs="Times New Roman"/>
         </w:rPr>
-        <w:t xml:space="preserve"> Melihat transaksi pelanggan</w:t>
+        <w:t xml:space="preserve"> Me</w:t>
       </w:r>
       <w:bookmarkEnd w:id="103"/>
+      <w:r>
+        <w:rPr>
+          <w:rFonts w:ascii="Times New Roman" w:eastAsia="Times New Roman" w:hAnsi="Times New Roman" w:cs="Times New Roman"/>
+        </w:rPr>
+        <w:t>nampilkan Pengumuman</w:t>
+      </w:r>
     </w:p>
     <w:p>
       <w:pPr>
@@ -35970,9 +36137,15 @@
         <w:rPr>
           <w:rFonts w:ascii="Times New Roman" w:eastAsia="Times New Roman" w:hAnsi="Times New Roman" w:cs="Times New Roman"/>
         </w:rPr>
-        <w:t>Skenario: Melihat transaksi pelanggan</w:t>
+        <w:t>Skenario: Me</w:t>
       </w:r>
       <w:bookmarkEnd w:id="104"/>
+      <w:r>
+        <w:rPr>
+          <w:rFonts w:ascii="Times New Roman" w:eastAsia="Times New Roman" w:hAnsi="Times New Roman" w:cs="Times New Roman"/>
+        </w:rPr>
+        <w:t>nampilkan Pengumuman</w:t>
+      </w:r>
     </w:p>
     <w:p>
       <w:pPr>
@@ -36301,6 +36474,7 @@
                 <w:rFonts w:ascii="Calibri" w:eastAsia="Calibri" w:hAnsi="Calibri" w:cs="Calibri"/>
                 <w:b/>
               </w:rPr>
+              <w:lastRenderedPageBreak/>
               <w:t>Kondisi Awal</w:t>
             </w:r>
           </w:p>
@@ -36358,7 +36532,6 @@
                 <w:rFonts w:ascii="Calibri" w:eastAsia="Calibri" w:hAnsi="Calibri" w:cs="Calibri"/>
                 <w:b/>
               </w:rPr>
-              <w:lastRenderedPageBreak/>
               <w:t>Kondisi Akhir</w:t>
             </w:r>
           </w:p>
@@ -37434,9 +37607,15 @@
         <w:rPr>
           <w:rFonts w:ascii="Times New Roman" w:eastAsia="Times New Roman" w:hAnsi="Times New Roman" w:cs="Times New Roman"/>
         </w:rPr>
-        <w:t>Diagram Aktivitas Melihat transaksi pelanggan</w:t>
+        <w:t>Diagram Aktivitas Me</w:t>
       </w:r>
       <w:bookmarkEnd w:id="106"/>
+      <w:r>
+        <w:rPr>
+          <w:rFonts w:ascii="Times New Roman" w:eastAsia="Times New Roman" w:hAnsi="Times New Roman" w:cs="Times New Roman"/>
+        </w:rPr>
+        <w:t>nampilkan Pengumuman</w:t>
+      </w:r>
     </w:p>
     <w:p>
       <w:pPr>
@@ -37457,38 +37636,51 @@
       </w:r>
       <w:r>
         <w:rPr>
+          <w:b/>
           <w:noProof/>
-          <w:lang w:val="en-US"/>
         </w:rPr>
         <w:drawing>
-          <wp:inline distT="114300" distB="114300" distL="114300" distR="114300" wp14:anchorId="27D38DE9" wp14:editId="79F7E7D3">
-            <wp:extent cx="3997325" cy="4626142"/>
-            <wp:effectExtent l="0" t="0" r="0" b="0"/>
-            <wp:docPr id="30" name="image98.jpg" descr="Pegawai4.jpg"/>
-            <wp:cNvGraphicFramePr/>
+          <wp:inline distT="0" distB="0" distL="0" distR="0" wp14:anchorId="74545D15" wp14:editId="58EA1BA9">
+            <wp:extent cx="5756910" cy="1788966"/>
+            <wp:effectExtent l="0" t="0" r="0" b="1905"/>
+            <wp:docPr id="48" name="Picture 48"/>
+            <wp:cNvGraphicFramePr>
+              <a:graphicFrameLocks xmlns:a="http://schemas.openxmlformats.org/drawingml/2006/main" noChangeAspect="1"/>
+            </wp:cNvGraphicFramePr>
             <a:graphic xmlns:a="http://schemas.openxmlformats.org/drawingml/2006/main">
               <a:graphicData uri="http://schemas.openxmlformats.org/drawingml/2006/picture">
                 <pic:pic xmlns:pic="http://schemas.openxmlformats.org/drawingml/2006/picture">
                   <pic:nvPicPr>
-                    <pic:cNvPr id="0" name="image98.jpg" descr="Pegawai4.jpg"/>
-                    <pic:cNvPicPr preferRelativeResize="0"/>
+                    <pic:cNvPr id="0" name="Picture 14"/>
+                    <pic:cNvPicPr>
+                      <a:picLocks noChangeAspect="1" noChangeArrowheads="1"/>
+                    </pic:cNvPicPr>
                   </pic:nvPicPr>
                   <pic:blipFill>
-                    <a:blip r:embed="rId23"/>
+                    <a:blip r:embed="rId23">
+                      <a:extLst>
+                        <a:ext uri="{28A0092B-C50C-407E-A947-70E740481C1C}">
+                          <a14:useLocalDpi xmlns:a14="http://schemas.microsoft.com/office/drawing/2010/main" val="0"/>
+                        </a:ext>
+                      </a:extLst>
+                    </a:blip>
                     <a:srcRect/>
                     <a:stretch>
                       <a:fillRect/>
                     </a:stretch>
                   </pic:blipFill>
-                  <pic:spPr>
+                  <pic:spPr bwMode="auto">
                     <a:xfrm>
                       <a:off x="0" y="0"/>
-                      <a:ext cx="3998843" cy="4627899"/>
+                      <a:ext cx="5756910" cy="1788966"/>
                     </a:xfrm>
                     <a:prstGeom prst="rect">
                       <a:avLst/>
                     </a:prstGeom>
-                    <a:ln/>
+                    <a:noFill/>
+                    <a:ln>
+                      <a:noFill/>
+                    </a:ln>
                   </pic:spPr>
                 </pic:pic>
               </a:graphicData>
@@ -37575,9 +37767,15 @@
         <w:rPr>
           <w:rFonts w:ascii="Times New Roman" w:eastAsia="Times New Roman" w:hAnsi="Times New Roman" w:cs="Times New Roman"/>
         </w:rPr>
-        <w:t xml:space="preserve"> Mencetak transaksi</w:t>
+        <w:t xml:space="preserve"> Men</w:t>
       </w:r>
       <w:bookmarkEnd w:id="108"/>
+      <w:r>
+        <w:rPr>
+          <w:rFonts w:ascii="Times New Roman" w:eastAsia="Times New Roman" w:hAnsi="Times New Roman" w:cs="Times New Roman"/>
+        </w:rPr>
+        <w:t>ambah Aktivitas</w:t>
+      </w:r>
     </w:p>
     <w:p>
       <w:pPr>
@@ -37593,9 +37791,15 @@
         <w:rPr>
           <w:rFonts w:ascii="Times New Roman" w:eastAsia="Times New Roman" w:hAnsi="Times New Roman" w:cs="Times New Roman"/>
         </w:rPr>
-        <w:t>Skenario: Mencetak transaksi</w:t>
+        <w:t>Skenario: Me</w:t>
       </w:r>
       <w:bookmarkEnd w:id="109"/>
+      <w:r>
+        <w:rPr>
+          <w:rFonts w:ascii="Times New Roman" w:eastAsia="Times New Roman" w:hAnsi="Times New Roman" w:cs="Times New Roman"/>
+        </w:rPr>
+        <w:t>nambah Aktivitas</w:t>
+      </w:r>
     </w:p>
     <w:p>
       <w:pPr>
@@ -37699,7 +37903,6 @@
                 <w:rFonts w:ascii="Calibri" w:eastAsia="Calibri" w:hAnsi="Calibri" w:cs="Calibri"/>
                 <w:b/>
               </w:rPr>
-              <w:lastRenderedPageBreak/>
               <w:t>Nama Use Case</w:t>
             </w:r>
           </w:p>
@@ -38277,6 +38480,7 @@
                 <w:rFonts w:ascii="Calibri" w:eastAsia="Calibri" w:hAnsi="Calibri" w:cs="Calibri"/>
                 <w:b/>
               </w:rPr>
+              <w:lastRenderedPageBreak/>
               <w:t> </w:t>
             </w:r>
           </w:p>
@@ -38753,9 +38957,15 @@
           <w:rFonts w:ascii="Times New Roman" w:eastAsia="Times New Roman" w:hAnsi="Times New Roman" w:cs="Times New Roman"/>
         </w:rPr>
         <w:lastRenderedPageBreak/>
-        <w:t>Diagram Aktivitas: Mencetak transaksi</w:t>
+        <w:t>Diagram Aktivitas: Men</w:t>
       </w:r>
       <w:bookmarkEnd w:id="111"/>
+      <w:r>
+        <w:rPr>
+          <w:rFonts w:ascii="Times New Roman" w:eastAsia="Times New Roman" w:hAnsi="Times New Roman" w:cs="Times New Roman"/>
+        </w:rPr>
+        <w:t>ambah Aktivitas</w:t>
+      </w:r>
     </w:p>
     <w:p>
       <w:pPr>
@@ -38766,37 +38976,49 @@
       <w:r>
         <w:rPr>
           <w:noProof/>
-          <w:lang w:val="en-US"/>
         </w:rPr>
         <w:drawing>
-          <wp:inline distT="114300" distB="114300" distL="114300" distR="114300" wp14:anchorId="743B791D" wp14:editId="28A25408">
-            <wp:extent cx="4348480" cy="5394158"/>
-            <wp:effectExtent l="0" t="0" r="0" b="0"/>
-            <wp:docPr id="57" name="image128.jpg" descr="Pegawai5.jpg"/>
-            <wp:cNvGraphicFramePr/>
+          <wp:inline distT="0" distB="0" distL="0" distR="0" wp14:anchorId="2FE5402B" wp14:editId="370621AC">
+            <wp:extent cx="4276725" cy="5095875"/>
+            <wp:effectExtent l="0" t="0" r="9525" b="9525"/>
+            <wp:docPr id="49" name="Picture 49"/>
+            <wp:cNvGraphicFramePr>
+              <a:graphicFrameLocks xmlns:a="http://schemas.openxmlformats.org/drawingml/2006/main" noChangeAspect="1"/>
+            </wp:cNvGraphicFramePr>
             <a:graphic xmlns:a="http://schemas.openxmlformats.org/drawingml/2006/main">
               <a:graphicData uri="http://schemas.openxmlformats.org/drawingml/2006/picture">
                 <pic:pic xmlns:pic="http://schemas.openxmlformats.org/drawingml/2006/picture">
                   <pic:nvPicPr>
-                    <pic:cNvPr id="0" name="image128.jpg" descr="Pegawai5.jpg"/>
-                    <pic:cNvPicPr preferRelativeResize="0"/>
+                    <pic:cNvPr id="0" name="Picture 15"/>
+                    <pic:cNvPicPr>
+                      <a:picLocks noChangeAspect="1" noChangeArrowheads="1"/>
+                    </pic:cNvPicPr>
                   </pic:nvPicPr>
                   <pic:blipFill>
-                    <a:blip r:embed="rId24"/>
+                    <a:blip r:embed="rId24">
+                      <a:extLst>
+                        <a:ext uri="{28A0092B-C50C-407E-A947-70E740481C1C}">
+                          <a14:useLocalDpi xmlns:a14="http://schemas.microsoft.com/office/drawing/2010/main" val="0"/>
+                        </a:ext>
+                      </a:extLst>
+                    </a:blip>
                     <a:srcRect/>
                     <a:stretch>
                       <a:fillRect/>
                     </a:stretch>
                   </pic:blipFill>
-                  <pic:spPr>
+                  <pic:spPr bwMode="auto">
                     <a:xfrm>
                       <a:off x="0" y="0"/>
-                      <a:ext cx="4348913" cy="5394695"/>
+                      <a:ext cx="4276725" cy="5095875"/>
                     </a:xfrm>
                     <a:prstGeom prst="rect">
                       <a:avLst/>
                     </a:prstGeom>
-                    <a:ln/>
+                    <a:noFill/>
+                    <a:ln>
+                      <a:noFill/>
+                    </a:ln>
                   </pic:spPr>
                 </pic:pic>
               </a:graphicData>
@@ -38843,6 +39065,7 @@
     <w:p>
       <w:pPr>
         <w:pStyle w:val="Heading3"/>
+        <w:ind w:firstLine="0"/>
       </w:pPr>
       <w:bookmarkStart w:id="113" w:name="1hmsyys" w:colFirst="0" w:colLast="0"/>
       <w:bookmarkStart w:id="114" w:name="41mghml" w:colFirst="0" w:colLast="0"/>
@@ -38861,16 +39084,793 @@
       </w:r>
       <w:proofErr w:type="gramEnd"/>
       <w:r>
-        <w:t xml:space="preserve"> blebelbel</w:t>
+        <w:t xml:space="preserve"> </w:t>
+      </w:r>
+      <w:r>
+        <w:t>Melihat Kalender Aktivitas</w:t>
       </w:r>
     </w:p>
     <w:p>
       <w:pPr>
         <w:pStyle w:val="Heading4"/>
-      </w:pPr>
-      <w:r>
-        <w:t>3.2.12.1. blebleble</w:t>
-      </w:r>
+        <w:ind w:firstLine="576"/>
+      </w:pPr>
+      <w:r>
+        <w:t xml:space="preserve">3.2.12.1. </w:t>
+      </w:r>
+      <w:proofErr w:type="gramStart"/>
+      <w:r>
+        <w:t>Skenario :</w:t>
+      </w:r>
+      <w:proofErr w:type="gramEnd"/>
+      <w:r>
+        <w:t xml:space="preserve"> Melihat Kalender Aktivitas</w:t>
+      </w:r>
+    </w:p>
+    <w:p>
+      <w:pPr>
+        <w:pStyle w:val="Heading4"/>
+        <w:ind w:firstLine="576"/>
+        <w:rPr>
+          <w:rFonts w:ascii="Times New Roman" w:eastAsia="Times New Roman" w:hAnsi="Times New Roman" w:cs="Times New Roman"/>
+        </w:rPr>
+      </w:pPr>
+      <w:bookmarkStart w:id="117" w:name="4k668n3" w:colFirst="0" w:colLast="0"/>
+      <w:bookmarkStart w:id="118" w:name="_Toc469869203"/>
+      <w:bookmarkEnd w:id="116"/>
+      <w:bookmarkEnd w:id="117"/>
+      <w:r>
+        <w:t xml:space="preserve">3.2.12.2. </w:t>
+      </w:r>
+      <w:r>
+        <w:rPr>
+          <w:rFonts w:ascii="Times New Roman" w:eastAsia="Times New Roman" w:hAnsi="Times New Roman" w:cs="Times New Roman"/>
+        </w:rPr>
+        <w:t>Diagram Aktivitas:</w:t>
+      </w:r>
+      <w:r>
+        <w:rPr>
+          <w:rFonts w:ascii="Times New Roman" w:eastAsia="Times New Roman" w:hAnsi="Times New Roman" w:cs="Times New Roman"/>
+        </w:rPr>
+        <w:t xml:space="preserve"> Melihat Kalender Aktivitas</w:t>
+      </w:r>
+    </w:p>
+    <w:p>
+      <w:pPr>
+        <w:pStyle w:val="Normal1"/>
+      </w:pPr>
+      <w:r>
+        <w:tab/>
+      </w:r>
+      <w:r>
+        <w:tab/>
+      </w:r>
+      <w:r>
+        <w:rPr>
+          <w:noProof/>
+        </w:rPr>
+        <w:drawing>
+          <wp:inline distT="0" distB="0" distL="0" distR="0" wp14:anchorId="1E422D41" wp14:editId="46EBBE98">
+            <wp:extent cx="3143250" cy="5095875"/>
+            <wp:effectExtent l="0" t="0" r="0" b="9525"/>
+            <wp:docPr id="51" name="Picture 51"/>
+            <wp:cNvGraphicFramePr>
+              <a:graphicFrameLocks xmlns:a="http://schemas.openxmlformats.org/drawingml/2006/main" noChangeAspect="1"/>
+            </wp:cNvGraphicFramePr>
+            <a:graphic xmlns:a="http://schemas.openxmlformats.org/drawingml/2006/main">
+              <a:graphicData uri="http://schemas.openxmlformats.org/drawingml/2006/picture">
+                <pic:pic xmlns:pic="http://schemas.openxmlformats.org/drawingml/2006/picture">
+                  <pic:nvPicPr>
+                    <pic:cNvPr id="0" name="Picture 17"/>
+                    <pic:cNvPicPr>
+                      <a:picLocks noChangeAspect="1" noChangeArrowheads="1"/>
+                    </pic:cNvPicPr>
+                  </pic:nvPicPr>
+                  <pic:blipFill>
+                    <a:blip r:embed="rId25">
+                      <a:extLst>
+                        <a:ext uri="{28A0092B-C50C-407E-A947-70E740481C1C}">
+                          <a14:useLocalDpi xmlns:a14="http://schemas.microsoft.com/office/drawing/2010/main" val="0"/>
+                        </a:ext>
+                      </a:extLst>
+                    </a:blip>
+                    <a:srcRect/>
+                    <a:stretch>
+                      <a:fillRect/>
+                    </a:stretch>
+                  </pic:blipFill>
+                  <pic:spPr bwMode="auto">
+                    <a:xfrm>
+                      <a:off x="0" y="0"/>
+                      <a:ext cx="3143250" cy="5095875"/>
+                    </a:xfrm>
+                    <a:prstGeom prst="rect">
+                      <a:avLst/>
+                    </a:prstGeom>
+                    <a:noFill/>
+                    <a:ln>
+                      <a:noFill/>
+                    </a:ln>
+                  </pic:spPr>
+                </pic:pic>
+              </a:graphicData>
+            </a:graphic>
+          </wp:inline>
+        </w:drawing>
+      </w:r>
+    </w:p>
+    <w:p>
+      <w:pPr>
+        <w:pStyle w:val="Heading3"/>
+        <w:ind w:firstLine="0"/>
+      </w:pPr>
+      <w:r>
+        <w:lastRenderedPageBreak/>
+        <w:t xml:space="preserve">3.2.13. Fungsi </w:t>
+      </w:r>
+      <w:proofErr w:type="gramStart"/>
+      <w:r>
+        <w:t>12 :</w:t>
+      </w:r>
+      <w:proofErr w:type="gramEnd"/>
+      <w:r>
+        <w:t xml:space="preserve"> </w:t>
+      </w:r>
+      <w:r>
+        <w:t>Mengirimkan Saran</w:t>
+      </w:r>
+    </w:p>
+    <w:p>
+      <w:pPr>
+        <w:pStyle w:val="Heading4"/>
+        <w:ind w:firstLine="576"/>
+      </w:pPr>
+      <w:r>
+        <w:t xml:space="preserve">3.2.13.1. </w:t>
+      </w:r>
+      <w:proofErr w:type="gramStart"/>
+      <w:r>
+        <w:t>Skenario :</w:t>
+      </w:r>
+      <w:proofErr w:type="gramEnd"/>
+      <w:r>
+        <w:t xml:space="preserve"> Mengirimkan Saran</w:t>
+      </w:r>
+    </w:p>
+    <w:p>
+      <w:pPr>
+        <w:pStyle w:val="Heading4"/>
+        <w:ind w:firstLine="576"/>
+        <w:rPr>
+          <w:rFonts w:ascii="Times New Roman" w:eastAsia="Times New Roman" w:hAnsi="Times New Roman" w:cs="Times New Roman"/>
+        </w:rPr>
+      </w:pPr>
+      <w:r>
+        <w:t xml:space="preserve">3.2.13.2. </w:t>
+      </w:r>
+      <w:r>
+        <w:rPr>
+          <w:rFonts w:ascii="Times New Roman" w:eastAsia="Times New Roman" w:hAnsi="Times New Roman" w:cs="Times New Roman"/>
+        </w:rPr>
+        <w:t>Diagram Aktivitas:</w:t>
+      </w:r>
+      <w:r>
+        <w:rPr>
+          <w:rFonts w:ascii="Times New Roman" w:eastAsia="Times New Roman" w:hAnsi="Times New Roman" w:cs="Times New Roman"/>
+        </w:rPr>
+        <w:t xml:space="preserve"> Mengirimkan Saran</w:t>
+      </w:r>
+    </w:p>
+    <w:p>
+      <w:pPr>
+        <w:pStyle w:val="Normal1"/>
+      </w:pPr>
+      <w:r>
+        <w:rPr>
+          <w:rFonts w:ascii="Arial" w:eastAsia="Arial" w:hAnsi="Arial" w:cs="Arial"/>
+          <w:b/>
+        </w:rPr>
+        <w:tab/>
+      </w:r>
+      <w:r>
+        <w:rPr>
+          <w:rFonts w:ascii="Arial" w:eastAsia="Arial" w:hAnsi="Arial" w:cs="Arial"/>
+          <w:b/>
+        </w:rPr>
+        <w:tab/>
+      </w:r>
+      <w:r>
+        <w:rPr>
+          <w:rFonts w:ascii="Arial" w:eastAsia="Arial" w:hAnsi="Arial" w:cs="Arial"/>
+          <w:b/>
+          <w:noProof/>
+        </w:rPr>
+        <w:drawing>
+          <wp:inline distT="0" distB="0" distL="0" distR="0" wp14:anchorId="31DC95F6" wp14:editId="6A294DC0">
+            <wp:extent cx="3495675" cy="5095875"/>
+            <wp:effectExtent l="0" t="0" r="9525" b="9525"/>
+            <wp:docPr id="53" name="Picture 53"/>
+            <wp:cNvGraphicFramePr>
+              <a:graphicFrameLocks xmlns:a="http://schemas.openxmlformats.org/drawingml/2006/main" noChangeAspect="1"/>
+            </wp:cNvGraphicFramePr>
+            <a:graphic xmlns:a="http://schemas.openxmlformats.org/drawingml/2006/main">
+              <a:graphicData uri="http://schemas.openxmlformats.org/drawingml/2006/picture">
+                <pic:pic xmlns:pic="http://schemas.openxmlformats.org/drawingml/2006/picture">
+                  <pic:nvPicPr>
+                    <pic:cNvPr id="0" name="Picture 18"/>
+                    <pic:cNvPicPr>
+                      <a:picLocks noChangeAspect="1" noChangeArrowheads="1"/>
+                    </pic:cNvPicPr>
+                  </pic:nvPicPr>
+                  <pic:blipFill>
+                    <a:blip r:embed="rId26">
+                      <a:extLst>
+                        <a:ext uri="{28A0092B-C50C-407E-A947-70E740481C1C}">
+                          <a14:useLocalDpi xmlns:a14="http://schemas.microsoft.com/office/drawing/2010/main" val="0"/>
+                        </a:ext>
+                      </a:extLst>
+                    </a:blip>
+                    <a:srcRect/>
+                    <a:stretch>
+                      <a:fillRect/>
+                    </a:stretch>
+                  </pic:blipFill>
+                  <pic:spPr bwMode="auto">
+                    <a:xfrm>
+                      <a:off x="0" y="0"/>
+                      <a:ext cx="3495675" cy="5095875"/>
+                    </a:xfrm>
+                    <a:prstGeom prst="rect">
+                      <a:avLst/>
+                    </a:prstGeom>
+                    <a:noFill/>
+                    <a:ln>
+                      <a:noFill/>
+                    </a:ln>
+                  </pic:spPr>
+                </pic:pic>
+              </a:graphicData>
+            </a:graphic>
+          </wp:inline>
+        </w:drawing>
+      </w:r>
+    </w:p>
+    <w:p>
+      <w:pPr>
+        <w:pStyle w:val="Heading3"/>
+        <w:ind w:firstLine="0"/>
+      </w:pPr>
+      <w:r>
+        <w:lastRenderedPageBreak/>
+        <w:t xml:space="preserve">3.2.14. Fungsi </w:t>
+      </w:r>
+      <w:proofErr w:type="gramStart"/>
+      <w:r>
+        <w:t>13</w:t>
+      </w:r>
+      <w:r>
+        <w:t xml:space="preserve"> :</w:t>
+      </w:r>
+      <w:proofErr w:type="gramEnd"/>
+      <w:r>
+        <w:t xml:space="preserve"> Menampilkan Saran</w:t>
+      </w:r>
+    </w:p>
+    <w:p>
+      <w:pPr>
+        <w:pStyle w:val="Heading4"/>
+        <w:ind w:firstLine="576"/>
+      </w:pPr>
+      <w:r>
+        <w:t xml:space="preserve">3.2.14.1. </w:t>
+      </w:r>
+      <w:proofErr w:type="gramStart"/>
+      <w:r>
+        <w:t>Skenario :</w:t>
+      </w:r>
+      <w:proofErr w:type="gramEnd"/>
+      <w:r>
+        <w:t xml:space="preserve"> Menampilkan Saran</w:t>
+      </w:r>
+    </w:p>
+    <w:p>
+      <w:pPr>
+        <w:pStyle w:val="Heading4"/>
+        <w:ind w:firstLine="576"/>
+        <w:rPr>
+          <w:rFonts w:ascii="Times New Roman" w:eastAsia="Times New Roman" w:hAnsi="Times New Roman" w:cs="Times New Roman"/>
+        </w:rPr>
+      </w:pPr>
+      <w:r>
+        <w:t xml:space="preserve">3.2.14.2. </w:t>
+      </w:r>
+      <w:r>
+        <w:rPr>
+          <w:rFonts w:ascii="Times New Roman" w:eastAsia="Times New Roman" w:hAnsi="Times New Roman" w:cs="Times New Roman"/>
+        </w:rPr>
+        <w:t>Diagram Aktivitas:</w:t>
+      </w:r>
+      <w:r>
+        <w:rPr>
+          <w:rFonts w:ascii="Times New Roman" w:eastAsia="Times New Roman" w:hAnsi="Times New Roman" w:cs="Times New Roman"/>
+        </w:rPr>
+        <w:t xml:space="preserve"> Menampilkan Saran</w:t>
+      </w:r>
+    </w:p>
+    <w:p>
+      <w:pPr>
+        <w:pStyle w:val="Normal1"/>
+      </w:pPr>
+      <w:r>
+        <w:rPr>
+          <w:rFonts w:ascii="Arial" w:eastAsia="Arial" w:hAnsi="Arial" w:cs="Arial"/>
+          <w:b/>
+        </w:rPr>
+        <w:tab/>
+      </w:r>
+      <w:r>
+        <w:rPr>
+          <w:rFonts w:ascii="Arial" w:eastAsia="Arial" w:hAnsi="Arial" w:cs="Arial"/>
+          <w:b/>
+        </w:rPr>
+        <w:tab/>
+      </w:r>
+      <w:r>
+        <w:rPr>
+          <w:rFonts w:ascii="Arial" w:eastAsia="Arial" w:hAnsi="Arial" w:cs="Arial"/>
+          <w:b/>
+          <w:noProof/>
+        </w:rPr>
+        <w:drawing>
+          <wp:inline distT="0" distB="0" distL="0" distR="0" wp14:anchorId="66E3E74A" wp14:editId="13F2BA00">
+            <wp:extent cx="2619375" cy="5095875"/>
+            <wp:effectExtent l="0" t="0" r="9525" b="9525"/>
+            <wp:docPr id="54" name="Picture 54"/>
+            <wp:cNvGraphicFramePr>
+              <a:graphicFrameLocks xmlns:a="http://schemas.openxmlformats.org/drawingml/2006/main" noChangeAspect="1"/>
+            </wp:cNvGraphicFramePr>
+            <a:graphic xmlns:a="http://schemas.openxmlformats.org/drawingml/2006/main">
+              <a:graphicData uri="http://schemas.openxmlformats.org/drawingml/2006/picture">
+                <pic:pic xmlns:pic="http://schemas.openxmlformats.org/drawingml/2006/picture">
+                  <pic:nvPicPr>
+                    <pic:cNvPr id="0" name="Picture 19"/>
+                    <pic:cNvPicPr>
+                      <a:picLocks noChangeAspect="1" noChangeArrowheads="1"/>
+                    </pic:cNvPicPr>
+                  </pic:nvPicPr>
+                  <pic:blipFill>
+                    <a:blip r:embed="rId27">
+                      <a:extLst>
+                        <a:ext uri="{28A0092B-C50C-407E-A947-70E740481C1C}">
+                          <a14:useLocalDpi xmlns:a14="http://schemas.microsoft.com/office/drawing/2010/main" val="0"/>
+                        </a:ext>
+                      </a:extLst>
+                    </a:blip>
+                    <a:srcRect/>
+                    <a:stretch>
+                      <a:fillRect/>
+                    </a:stretch>
+                  </pic:blipFill>
+                  <pic:spPr bwMode="auto">
+                    <a:xfrm>
+                      <a:off x="0" y="0"/>
+                      <a:ext cx="2619375" cy="5095875"/>
+                    </a:xfrm>
+                    <a:prstGeom prst="rect">
+                      <a:avLst/>
+                    </a:prstGeom>
+                    <a:noFill/>
+                    <a:ln>
+                      <a:noFill/>
+                    </a:ln>
+                  </pic:spPr>
+                </pic:pic>
+              </a:graphicData>
+            </a:graphic>
+          </wp:inline>
+        </w:drawing>
+      </w:r>
+    </w:p>
+    <w:p>
+      <w:pPr>
+        <w:pStyle w:val="Heading3"/>
+        <w:ind w:firstLine="0"/>
+      </w:pPr>
+      <w:r>
+        <w:lastRenderedPageBreak/>
+        <w:t xml:space="preserve">3.2.15. Fungsi </w:t>
+      </w:r>
+      <w:proofErr w:type="gramStart"/>
+      <w:r>
+        <w:t>14 :</w:t>
+      </w:r>
+      <w:proofErr w:type="gramEnd"/>
+      <w:r>
+        <w:t xml:space="preserve"> Menambah Data Anggota Lab</w:t>
+      </w:r>
+    </w:p>
+    <w:p>
+      <w:pPr>
+        <w:pStyle w:val="Heading4"/>
+        <w:ind w:firstLine="576"/>
+      </w:pPr>
+      <w:r>
+        <w:t xml:space="preserve">3.2.15.1. </w:t>
+      </w:r>
+      <w:proofErr w:type="gramStart"/>
+      <w:r>
+        <w:t>Skenario :</w:t>
+      </w:r>
+      <w:proofErr w:type="gramEnd"/>
+      <w:r>
+        <w:t xml:space="preserve"> Menambah Anggota Lab</w:t>
+      </w:r>
+    </w:p>
+    <w:p>
+      <w:pPr>
+        <w:pStyle w:val="Heading4"/>
+        <w:ind w:firstLine="576"/>
+        <w:rPr>
+          <w:rFonts w:ascii="Times New Roman" w:eastAsia="Times New Roman" w:hAnsi="Times New Roman" w:cs="Times New Roman"/>
+        </w:rPr>
+      </w:pPr>
+      <w:r>
+        <w:t xml:space="preserve">3.2.15.2. </w:t>
+      </w:r>
+      <w:r>
+        <w:rPr>
+          <w:rFonts w:ascii="Times New Roman" w:eastAsia="Times New Roman" w:hAnsi="Times New Roman" w:cs="Times New Roman"/>
+        </w:rPr>
+        <w:t>Diagram Aktivitas:</w:t>
+      </w:r>
+      <w:r>
+        <w:rPr>
+          <w:rFonts w:ascii="Times New Roman" w:eastAsia="Times New Roman" w:hAnsi="Times New Roman" w:cs="Times New Roman"/>
+        </w:rPr>
+        <w:t xml:space="preserve"> Menambah Anggota Lab</w:t>
+      </w:r>
+    </w:p>
+    <w:p>
+      <w:pPr>
+        <w:pStyle w:val="Normal1"/>
+      </w:pPr>
+      <w:r>
+        <w:rPr>
+          <w:rFonts w:ascii="Arial" w:eastAsia="Arial" w:hAnsi="Arial" w:cs="Arial"/>
+          <w:b/>
+        </w:rPr>
+        <w:tab/>
+      </w:r>
+      <w:r>
+        <w:rPr>
+          <w:rFonts w:ascii="Arial" w:eastAsia="Arial" w:hAnsi="Arial" w:cs="Arial"/>
+          <w:b/>
+        </w:rPr>
+        <w:tab/>
+      </w:r>
+      <w:r>
+        <w:rPr>
+          <w:rFonts w:ascii="Arial" w:eastAsia="Arial" w:hAnsi="Arial" w:cs="Arial"/>
+          <w:b/>
+          <w:noProof/>
+        </w:rPr>
+        <w:drawing>
+          <wp:inline distT="0" distB="0" distL="0" distR="0" wp14:anchorId="19EAE467" wp14:editId="0FF546D9">
+            <wp:extent cx="4400550" cy="3714750"/>
+            <wp:effectExtent l="0" t="0" r="0" b="0"/>
+            <wp:docPr id="56" name="Picture 56"/>
+            <wp:cNvGraphicFramePr>
+              <a:graphicFrameLocks xmlns:a="http://schemas.openxmlformats.org/drawingml/2006/main" noChangeAspect="1"/>
+            </wp:cNvGraphicFramePr>
+            <a:graphic xmlns:a="http://schemas.openxmlformats.org/drawingml/2006/main">
+              <a:graphicData uri="http://schemas.openxmlformats.org/drawingml/2006/picture">
+                <pic:pic xmlns:pic="http://schemas.openxmlformats.org/drawingml/2006/picture">
+                  <pic:nvPicPr>
+                    <pic:cNvPr id="0" name="Picture 20"/>
+                    <pic:cNvPicPr>
+                      <a:picLocks noChangeAspect="1" noChangeArrowheads="1"/>
+                    </pic:cNvPicPr>
+                  </pic:nvPicPr>
+                  <pic:blipFill>
+                    <a:blip r:embed="rId28">
+                      <a:extLst>
+                        <a:ext uri="{28A0092B-C50C-407E-A947-70E740481C1C}">
+                          <a14:useLocalDpi xmlns:a14="http://schemas.microsoft.com/office/drawing/2010/main" val="0"/>
+                        </a:ext>
+                      </a:extLst>
+                    </a:blip>
+                    <a:srcRect/>
+                    <a:stretch>
+                      <a:fillRect/>
+                    </a:stretch>
+                  </pic:blipFill>
+                  <pic:spPr bwMode="auto">
+                    <a:xfrm>
+                      <a:off x="0" y="0"/>
+                      <a:ext cx="4400550" cy="3714750"/>
+                    </a:xfrm>
+                    <a:prstGeom prst="rect">
+                      <a:avLst/>
+                    </a:prstGeom>
+                    <a:noFill/>
+                    <a:ln>
+                      <a:noFill/>
+                    </a:ln>
+                  </pic:spPr>
+                </pic:pic>
+              </a:graphicData>
+            </a:graphic>
+          </wp:inline>
+        </w:drawing>
+      </w:r>
+    </w:p>
+    <w:p>
+      <w:pPr>
+        <w:pStyle w:val="Heading3"/>
+        <w:ind w:firstLine="0"/>
+      </w:pPr>
+      <w:r>
+        <w:lastRenderedPageBreak/>
+        <w:t xml:space="preserve">3.2.16. Fungsi </w:t>
+      </w:r>
+      <w:proofErr w:type="gramStart"/>
+      <w:r>
+        <w:t>15 :</w:t>
+      </w:r>
+      <w:proofErr w:type="gramEnd"/>
+      <w:r>
+        <w:t xml:space="preserve"> Mengubah Data Anggota Lab</w:t>
+      </w:r>
+    </w:p>
+    <w:p>
+      <w:pPr>
+        <w:pStyle w:val="Heading4"/>
+        <w:ind w:firstLine="576"/>
+      </w:pPr>
+      <w:r>
+        <w:t xml:space="preserve">3.2.16.1. </w:t>
+      </w:r>
+      <w:proofErr w:type="gramStart"/>
+      <w:r>
+        <w:t>Skenario :</w:t>
+      </w:r>
+      <w:proofErr w:type="gramEnd"/>
+      <w:r>
+        <w:t xml:space="preserve"> Mengubah Data Anggota Lab</w:t>
+      </w:r>
+    </w:p>
+    <w:p>
+      <w:pPr>
+        <w:pStyle w:val="Heading4"/>
+        <w:ind w:firstLine="576"/>
+        <w:rPr>
+          <w:rFonts w:ascii="Times New Roman" w:eastAsia="Times New Roman" w:hAnsi="Times New Roman" w:cs="Times New Roman"/>
+        </w:rPr>
+      </w:pPr>
+      <w:r>
+        <w:t xml:space="preserve">3.2.16.2. </w:t>
+      </w:r>
+      <w:r>
+        <w:rPr>
+          <w:rFonts w:ascii="Times New Roman" w:eastAsia="Times New Roman" w:hAnsi="Times New Roman" w:cs="Times New Roman"/>
+        </w:rPr>
+        <w:t>Diagram Aktivitas:</w:t>
+      </w:r>
+      <w:r>
+        <w:rPr>
+          <w:rFonts w:ascii="Times New Roman" w:eastAsia="Times New Roman" w:hAnsi="Times New Roman" w:cs="Times New Roman"/>
+        </w:rPr>
+        <w:t xml:space="preserve"> Mengubah Data Anggota Lab</w:t>
+      </w:r>
+    </w:p>
+    <w:p>
+      <w:pPr>
+        <w:pStyle w:val="Normal1"/>
+      </w:pPr>
+      <w:r>
+        <w:rPr>
+          <w:rFonts w:ascii="Arial" w:eastAsia="Arial" w:hAnsi="Arial" w:cs="Arial"/>
+          <w:b/>
+        </w:rPr>
+        <w:tab/>
+      </w:r>
+      <w:r>
+        <w:rPr>
+          <w:rFonts w:ascii="Arial" w:eastAsia="Arial" w:hAnsi="Arial" w:cs="Arial"/>
+          <w:b/>
+        </w:rPr>
+        <w:tab/>
+      </w:r>
+      <w:r>
+        <w:rPr>
+          <w:rFonts w:ascii="Arial" w:eastAsia="Arial" w:hAnsi="Arial" w:cs="Arial"/>
+          <w:b/>
+          <w:noProof/>
+        </w:rPr>
+        <w:drawing>
+          <wp:inline distT="0" distB="0" distL="0" distR="0" wp14:anchorId="4F0862BE" wp14:editId="3FA2148A">
+            <wp:extent cx="4314825" cy="3714750"/>
+            <wp:effectExtent l="0" t="0" r="9525" b="0"/>
+            <wp:docPr id="59" name="Picture 59"/>
+            <wp:cNvGraphicFramePr>
+              <a:graphicFrameLocks xmlns:a="http://schemas.openxmlformats.org/drawingml/2006/main" noChangeAspect="1"/>
+            </wp:cNvGraphicFramePr>
+            <a:graphic xmlns:a="http://schemas.openxmlformats.org/drawingml/2006/main">
+              <a:graphicData uri="http://schemas.openxmlformats.org/drawingml/2006/picture">
+                <pic:pic xmlns:pic="http://schemas.openxmlformats.org/drawingml/2006/picture">
+                  <pic:nvPicPr>
+                    <pic:cNvPr id="0" name="Picture 21"/>
+                    <pic:cNvPicPr>
+                      <a:picLocks noChangeAspect="1" noChangeArrowheads="1"/>
+                    </pic:cNvPicPr>
+                  </pic:nvPicPr>
+                  <pic:blipFill>
+                    <a:blip r:embed="rId29">
+                      <a:extLst>
+                        <a:ext uri="{28A0092B-C50C-407E-A947-70E740481C1C}">
+                          <a14:useLocalDpi xmlns:a14="http://schemas.microsoft.com/office/drawing/2010/main" val="0"/>
+                        </a:ext>
+                      </a:extLst>
+                    </a:blip>
+                    <a:srcRect/>
+                    <a:stretch>
+                      <a:fillRect/>
+                    </a:stretch>
+                  </pic:blipFill>
+                  <pic:spPr bwMode="auto">
+                    <a:xfrm>
+                      <a:off x="0" y="0"/>
+                      <a:ext cx="4314825" cy="3714750"/>
+                    </a:xfrm>
+                    <a:prstGeom prst="rect">
+                      <a:avLst/>
+                    </a:prstGeom>
+                    <a:noFill/>
+                    <a:ln>
+                      <a:noFill/>
+                    </a:ln>
+                  </pic:spPr>
+                </pic:pic>
+              </a:graphicData>
+            </a:graphic>
+          </wp:inline>
+        </w:drawing>
+      </w:r>
+    </w:p>
+    <w:p>
+      <w:pPr>
+        <w:pStyle w:val="Heading3"/>
+        <w:ind w:firstLine="0"/>
+      </w:pPr>
+      <w:r>
+        <w:lastRenderedPageBreak/>
+        <w:t xml:space="preserve">3.2.17. Fungsi </w:t>
+      </w:r>
+      <w:proofErr w:type="gramStart"/>
+      <w:r>
+        <w:t>16 :</w:t>
+      </w:r>
+      <w:proofErr w:type="gramEnd"/>
+      <w:r>
+        <w:t xml:space="preserve"> Menghapus Data Anggota Lab</w:t>
+      </w:r>
+    </w:p>
+    <w:p>
+      <w:pPr>
+        <w:pStyle w:val="Heading4"/>
+        <w:ind w:firstLine="576"/>
+      </w:pPr>
+      <w:r>
+        <w:t xml:space="preserve">3.2.17.1. </w:t>
+      </w:r>
+      <w:proofErr w:type="gramStart"/>
+      <w:r>
+        <w:t>Skenario :</w:t>
+      </w:r>
+      <w:proofErr w:type="gramEnd"/>
+      <w:r>
+        <w:t xml:space="preserve"> Menghapus Data Anggota Lab</w:t>
+      </w:r>
+    </w:p>
+    <w:p>
+      <w:pPr>
+        <w:pStyle w:val="Heading4"/>
+        <w:ind w:firstLine="576"/>
+        <w:rPr>
+          <w:rFonts w:ascii="Times New Roman" w:eastAsia="Times New Roman" w:hAnsi="Times New Roman" w:cs="Times New Roman"/>
+        </w:rPr>
+      </w:pPr>
+      <w:r>
+        <w:t xml:space="preserve">3.2.17.2. </w:t>
+      </w:r>
+      <w:r>
+        <w:rPr>
+          <w:rFonts w:ascii="Times New Roman" w:eastAsia="Times New Roman" w:hAnsi="Times New Roman" w:cs="Times New Roman"/>
+        </w:rPr>
+        <w:t>Diagram Aktivitas:</w:t>
+      </w:r>
+      <w:r>
+        <w:rPr>
+          <w:rFonts w:ascii="Times New Roman" w:eastAsia="Times New Roman" w:hAnsi="Times New Roman" w:cs="Times New Roman"/>
+        </w:rPr>
+        <w:t xml:space="preserve"> Menghapus Data Anggota Lab</w:t>
+      </w:r>
+    </w:p>
+    <w:p>
+      <w:pPr>
+        <w:pStyle w:val="Normal1"/>
+      </w:pPr>
+      <w:r>
+        <w:rPr>
+          <w:rFonts w:ascii="Arial" w:eastAsia="Arial" w:hAnsi="Arial" w:cs="Arial"/>
+          <w:b/>
+        </w:rPr>
+        <w:tab/>
+      </w:r>
+      <w:r>
+        <w:rPr>
+          <w:rFonts w:ascii="Arial" w:eastAsia="Arial" w:hAnsi="Arial" w:cs="Arial"/>
+          <w:b/>
+        </w:rPr>
+        <w:tab/>
+      </w:r>
+      <w:r>
+        <w:rPr>
+          <w:rFonts w:ascii="Arial" w:eastAsia="Arial" w:hAnsi="Arial" w:cs="Arial"/>
+          <w:b/>
+          <w:noProof/>
+        </w:rPr>
+        <w:drawing>
+          <wp:inline distT="0" distB="0" distL="0" distR="0" wp14:anchorId="4DC45438" wp14:editId="4F444EE5">
+            <wp:extent cx="4314825" cy="4143375"/>
+            <wp:effectExtent l="0" t="0" r="9525" b="9525"/>
+            <wp:docPr id="61" name="Picture 61"/>
+            <wp:cNvGraphicFramePr>
+              <a:graphicFrameLocks xmlns:a="http://schemas.openxmlformats.org/drawingml/2006/main" noChangeAspect="1"/>
+            </wp:cNvGraphicFramePr>
+            <a:graphic xmlns:a="http://schemas.openxmlformats.org/drawingml/2006/main">
+              <a:graphicData uri="http://schemas.openxmlformats.org/drawingml/2006/picture">
+                <pic:pic xmlns:pic="http://schemas.openxmlformats.org/drawingml/2006/picture">
+                  <pic:nvPicPr>
+                    <pic:cNvPr id="0" name="Picture 22"/>
+                    <pic:cNvPicPr>
+                      <a:picLocks noChangeAspect="1" noChangeArrowheads="1"/>
+                    </pic:cNvPicPr>
+                  </pic:nvPicPr>
+                  <pic:blipFill>
+                    <a:blip r:embed="rId30">
+                      <a:extLst>
+                        <a:ext uri="{28A0092B-C50C-407E-A947-70E740481C1C}">
+                          <a14:useLocalDpi xmlns:a14="http://schemas.microsoft.com/office/drawing/2010/main" val="0"/>
+                        </a:ext>
+                      </a:extLst>
+                    </a:blip>
+                    <a:srcRect/>
+                    <a:stretch>
+                      <a:fillRect/>
+                    </a:stretch>
+                  </pic:blipFill>
+                  <pic:spPr bwMode="auto">
+                    <a:xfrm>
+                      <a:off x="0" y="0"/>
+                      <a:ext cx="4314825" cy="4143375"/>
+                    </a:xfrm>
+                    <a:prstGeom prst="rect">
+                      <a:avLst/>
+                    </a:prstGeom>
+                    <a:noFill/>
+                    <a:ln>
+                      <a:noFill/>
+                    </a:ln>
+                  </pic:spPr>
+                </pic:pic>
+              </a:graphicData>
+            </a:graphic>
+          </wp:inline>
+        </w:drawing>
+      </w:r>
+      <w:bookmarkStart w:id="119" w:name="_GoBack"/>
+      <w:bookmarkEnd w:id="119"/>
     </w:p>
     <w:p>
       <w:pPr>
@@ -38884,10 +39884,6 @@
           <w:rFonts w:ascii="Times New Roman" w:eastAsia="Times New Roman" w:hAnsi="Times New Roman" w:cs="Times New Roman"/>
         </w:rPr>
       </w:pPr>
-      <w:bookmarkStart w:id="117" w:name="4k668n3" w:colFirst="0" w:colLast="0"/>
-      <w:bookmarkStart w:id="118" w:name="_Toc469869203"/>
-      <w:bookmarkEnd w:id="116"/>
-      <w:bookmarkEnd w:id="117"/>
       <w:r>
         <w:rPr>
           <w:rFonts w:ascii="Times New Roman" w:eastAsia="Times New Roman" w:hAnsi="Times New Roman" w:cs="Times New Roman"/>
@@ -38904,7 +39900,7 @@
           <w:numId w:val="4"/>
         </w:numPr>
       </w:pPr>
-      <w:bookmarkStart w:id="119" w:name="_Toc469869204"/>
+      <w:bookmarkStart w:id="120" w:name="_Toc469869204"/>
       <w:r>
         <w:t xml:space="preserve">Data Flow Diagram level </w:t>
       </w:r>
@@ -38914,7 +39910,7 @@
       <w:r>
         <w:t xml:space="preserve"> </w:t>
       </w:r>
-      <w:bookmarkEnd w:id="119"/>
+      <w:bookmarkEnd w:id="120"/>
       <w:r>
         <w:t>Siforkomlab</w:t>
       </w:r>
@@ -38934,6 +39930,7 @@
         <w:rPr>
           <w:noProof/>
         </w:rPr>
+        <w:lastRenderedPageBreak/>
         <w:drawing>
           <wp:inline distT="0" distB="0" distL="0" distR="0" wp14:anchorId="5B102BA4" wp14:editId="73BC947A">
             <wp:extent cx="5756910" cy="4727589"/>
@@ -38952,7 +39949,7 @@
                     </pic:cNvPicPr>
                   </pic:nvPicPr>
                   <pic:blipFill>
-                    <a:blip r:embed="rId25">
+                    <a:blip r:embed="rId31">
                       <a:extLst>
                         <a:ext uri="{28A0092B-C50C-407E-A947-70E740481C1C}">
                           <a14:useLocalDpi xmlns:a14="http://schemas.microsoft.com/office/drawing/2010/main" val="0"/>
@@ -39013,7 +40010,6 @@
           <w:b/>
           <w:sz w:val="28"/>
         </w:rPr>
-        <w:lastRenderedPageBreak/>
         <w:t xml:space="preserve">Data Flow Diagram level 1 </w:t>
       </w:r>
       <w:r>
@@ -39055,7 +40051,7 @@
                     </pic:cNvPicPr>
                   </pic:nvPicPr>
                   <pic:blipFill>
-                    <a:blip r:embed="rId26">
+                    <a:blip r:embed="rId32">
                       <a:extLst>
                         <a:ext uri="{28A0092B-C50C-407E-A947-70E740481C1C}">
                           <a14:useLocalDpi xmlns:a14="http://schemas.microsoft.com/office/drawing/2010/main" val="0"/>
@@ -39108,16 +40104,15 @@
           <w:sz w:val="28"/>
         </w:rPr>
       </w:pPr>
-      <w:bookmarkStart w:id="120" w:name="2zbgiuw" w:colFirst="0" w:colLast="0"/>
-      <w:bookmarkStart w:id="121" w:name="1egqt2p" w:colFirst="0" w:colLast="0"/>
-      <w:bookmarkEnd w:id="120"/>
+      <w:bookmarkStart w:id="121" w:name="2zbgiuw" w:colFirst="0" w:colLast="0"/>
+      <w:bookmarkStart w:id="122" w:name="1egqt2p" w:colFirst="0" w:colLast="0"/>
       <w:bookmarkEnd w:id="121"/>
+      <w:bookmarkEnd w:id="122"/>
       <w:r>
         <w:rPr>
           <w:b/>
           <w:sz w:val="28"/>
         </w:rPr>
-        <w:lastRenderedPageBreak/>
         <w:t>Data Flow Diagram level 2</w:t>
       </w:r>
       <w:r>
@@ -39147,8 +40142,8 @@
         <w:ind w:firstLine="720"/>
         <w:jc w:val="center"/>
       </w:pPr>
-      <w:bookmarkStart w:id="122" w:name="sqyw64" w:colFirst="0" w:colLast="0"/>
-      <w:bookmarkEnd w:id="122"/>
+      <w:bookmarkStart w:id="123" w:name="sqyw64" w:colFirst="0" w:colLast="0"/>
+      <w:bookmarkEnd w:id="123"/>
       <w:r>
         <w:rPr>
           <w:noProof/>
@@ -39171,7 +40166,7 @@
                     </pic:cNvPicPr>
                   </pic:nvPicPr>
                   <pic:blipFill>
-                    <a:blip r:embed="rId27">
+                    <a:blip r:embed="rId33">
                       <a:extLst>
                         <a:ext uri="{28A0092B-C50C-407E-A947-70E740481C1C}">
                           <a14:useLocalDpi xmlns:a14="http://schemas.microsoft.com/office/drawing/2010/main" val="0"/>
@@ -39238,7 +40233,7 @@
                     </pic:cNvPicPr>
                   </pic:nvPicPr>
                   <pic:blipFill>
-                    <a:blip r:embed="rId28">
+                    <a:blip r:embed="rId34">
                       <a:extLst>
                         <a:ext uri="{28A0092B-C50C-407E-A947-70E740481C1C}">
                           <a14:useLocalDpi xmlns:a14="http://schemas.microsoft.com/office/drawing/2010/main" val="0"/>
@@ -39274,25 +40269,25 @@
       <w:pPr>
         <w:pStyle w:val="Normal1"/>
       </w:pPr>
-      <w:bookmarkStart w:id="123" w:name="3cqmetx" w:colFirst="0" w:colLast="0"/>
-      <w:bookmarkEnd w:id="123"/>
+      <w:bookmarkStart w:id="124" w:name="3cqmetx" w:colFirst="0" w:colLast="0"/>
+      <w:bookmarkEnd w:id="124"/>
     </w:p>
     <w:p>
       <w:pPr>
         <w:pStyle w:val="Normal1"/>
       </w:pPr>
-      <w:bookmarkStart w:id="124" w:name="1rvwp1q" w:colFirst="0" w:colLast="0"/>
-      <w:bookmarkStart w:id="125" w:name="4bvk7pj" w:colFirst="0" w:colLast="0"/>
-      <w:bookmarkStart w:id="126" w:name="2r0uhxc" w:colFirst="0" w:colLast="0"/>
-      <w:bookmarkStart w:id="127" w:name="1664s55" w:colFirst="0" w:colLast="0"/>
-      <w:bookmarkStart w:id="128" w:name="kix.26uf7uh49utx" w:colFirst="0" w:colLast="0"/>
-      <w:bookmarkStart w:id="129" w:name="1jlao46" w:colFirst="0" w:colLast="0"/>
-      <w:bookmarkEnd w:id="124"/>
+      <w:bookmarkStart w:id="125" w:name="1rvwp1q" w:colFirst="0" w:colLast="0"/>
+      <w:bookmarkStart w:id="126" w:name="4bvk7pj" w:colFirst="0" w:colLast="0"/>
+      <w:bookmarkStart w:id="127" w:name="2r0uhxc" w:colFirst="0" w:colLast="0"/>
+      <w:bookmarkStart w:id="128" w:name="1664s55" w:colFirst="0" w:colLast="0"/>
+      <w:bookmarkStart w:id="129" w:name="kix.26uf7uh49utx" w:colFirst="0" w:colLast="0"/>
+      <w:bookmarkStart w:id="130" w:name="1jlao46" w:colFirst="0" w:colLast="0"/>
       <w:bookmarkEnd w:id="125"/>
       <w:bookmarkEnd w:id="126"/>
       <w:bookmarkEnd w:id="127"/>
       <w:bookmarkEnd w:id="128"/>
       <w:bookmarkEnd w:id="129"/>
+      <w:bookmarkEnd w:id="130"/>
     </w:p>
     <w:p>
       <w:pPr>
@@ -39303,7 +40298,7 @@
         </w:numPr>
         <w:ind w:firstLine="0"/>
       </w:pPr>
-      <w:bookmarkStart w:id="130" w:name="_Toc469869205"/>
+      <w:bookmarkStart w:id="131" w:name="_Toc469869205"/>
       <w:r>
         <w:rPr>
           <w:rFonts w:ascii="Times New Roman" w:eastAsia="Times New Roman" w:hAnsi="Times New Roman" w:cs="Times New Roman"/>
@@ -39311,9 +40306,9 @@
         <w:lastRenderedPageBreak/>
         <w:t>Kebutuhan Non Fungsional</w:t>
       </w:r>
-      <w:bookmarkStart w:id="131" w:name="43ky6rz" w:colFirst="0" w:colLast="0"/>
-      <w:bookmarkEnd w:id="130"/>
+      <w:bookmarkStart w:id="132" w:name="43ky6rz" w:colFirst="0" w:colLast="0"/>
       <w:bookmarkEnd w:id="131"/>
+      <w:bookmarkEnd w:id="132"/>
     </w:p>
     <w:tbl>
       <w:tblPr>
@@ -39898,9 +40893,9 @@
         <w:pStyle w:val="Caption"/>
         <w:jc w:val="center"/>
       </w:pPr>
-      <w:bookmarkStart w:id="132" w:name="2iq8gzs" w:colFirst="0" w:colLast="0"/>
-      <w:bookmarkStart w:id="133" w:name="_Toc469868860"/>
-      <w:bookmarkEnd w:id="132"/>
+      <w:bookmarkStart w:id="133" w:name="2iq8gzs" w:colFirst="0" w:colLast="0"/>
+      <w:bookmarkStart w:id="134" w:name="_Toc469868860"/>
+      <w:bookmarkEnd w:id="133"/>
       <w:r>
         <w:t xml:space="preserve">Tabel </w:t>
       </w:r>
@@ -39918,7 +40913,7 @@
       <w:r>
         <w:t>Deskripsi Kebutuhan Non Fungsional</w:t>
       </w:r>
-      <w:bookmarkEnd w:id="133"/>
+      <w:bookmarkEnd w:id="134"/>
     </w:p>
     <w:p>
       <w:pPr>
@@ -39948,7 +40943,7 @@
         </w:numPr>
         <w:ind w:firstLine="0"/>
       </w:pPr>
-      <w:bookmarkStart w:id="134" w:name="_Toc469869206"/>
+      <w:bookmarkStart w:id="135" w:name="_Toc469869206"/>
       <w:r>
         <w:rPr>
           <w:rFonts w:ascii="Times New Roman" w:eastAsia="Times New Roman" w:hAnsi="Times New Roman" w:cs="Times New Roman"/>
@@ -39956,7 +40951,7 @@
         <w:lastRenderedPageBreak/>
         <w:t>Batasan Perancangan</w:t>
       </w:r>
-      <w:bookmarkEnd w:id="134"/>
+      <w:bookmarkEnd w:id="135"/>
     </w:p>
     <w:p>
       <w:pPr>
@@ -39983,16 +40978,16 @@
         </w:numPr>
         <w:ind w:firstLine="0"/>
       </w:pPr>
-      <w:bookmarkStart w:id="135" w:name="xvir7l" w:colFirst="0" w:colLast="0"/>
-      <w:bookmarkStart w:id="136" w:name="_Toc469869207"/>
-      <w:bookmarkEnd w:id="135"/>
+      <w:bookmarkStart w:id="136" w:name="xvir7l" w:colFirst="0" w:colLast="0"/>
+      <w:bookmarkStart w:id="137" w:name="_Toc469869207"/>
+      <w:bookmarkEnd w:id="136"/>
       <w:r>
         <w:rPr>
           <w:rFonts w:ascii="Times New Roman" w:eastAsia="Times New Roman" w:hAnsi="Times New Roman" w:cs="Times New Roman"/>
         </w:rPr>
         <w:t>Ringkasan Kebutuhan</w:t>
       </w:r>
-      <w:bookmarkEnd w:id="136"/>
+      <w:bookmarkEnd w:id="137"/>
       <w:r>
         <w:rPr>
           <w:rFonts w:ascii="Times New Roman" w:eastAsia="Times New Roman" w:hAnsi="Times New Roman" w:cs="Times New Roman"/>
@@ -40009,18 +41004,18 @@
         </w:numPr>
         <w:ind w:firstLine="0"/>
       </w:pPr>
-      <w:bookmarkStart w:id="137" w:name="3hv69ve" w:colFirst="0" w:colLast="0"/>
-      <w:bookmarkStart w:id="138" w:name="_Toc469869208"/>
-      <w:bookmarkEnd w:id="137"/>
+      <w:bookmarkStart w:id="138" w:name="3hv69ve" w:colFirst="0" w:colLast="0"/>
+      <w:bookmarkStart w:id="139" w:name="_Toc469869208"/>
+      <w:bookmarkEnd w:id="138"/>
       <w:r>
         <w:rPr>
           <w:rFonts w:ascii="Times New Roman" w:eastAsia="Times New Roman" w:hAnsi="Times New Roman" w:cs="Times New Roman"/>
         </w:rPr>
         <w:t>Ringkasan Kebutuhan Fungsional</w:t>
       </w:r>
-      <w:bookmarkStart w:id="139" w:name="1x0gk37" w:colFirst="0" w:colLast="0"/>
-      <w:bookmarkEnd w:id="138"/>
+      <w:bookmarkStart w:id="140" w:name="1x0gk37" w:colFirst="0" w:colLast="0"/>
       <w:bookmarkEnd w:id="139"/>
+      <w:bookmarkEnd w:id="140"/>
     </w:p>
     <w:tbl>
       <w:tblPr>
@@ -40709,9 +41704,9 @@
         <w:pStyle w:val="Caption"/>
         <w:jc w:val="center"/>
       </w:pPr>
-      <w:bookmarkStart w:id="140" w:name="4h042r0" w:colFirst="0" w:colLast="0"/>
-      <w:bookmarkStart w:id="141" w:name="_Toc469868861"/>
-      <w:bookmarkEnd w:id="140"/>
+      <w:bookmarkStart w:id="141" w:name="4h042r0" w:colFirst="0" w:colLast="0"/>
+      <w:bookmarkStart w:id="142" w:name="_Toc469868861"/>
+      <w:bookmarkEnd w:id="141"/>
       <w:r>
         <w:t xml:space="preserve">Tabel </w:t>
       </w:r>
@@ -40729,7 +41724,7 @@
       <w:r>
         <w:t>Ringkasan Kebutuhan Fungsional</w:t>
       </w:r>
-      <w:bookmarkEnd w:id="141"/>
+      <w:bookmarkEnd w:id="142"/>
     </w:p>
     <w:p>
       <w:pPr>
@@ -40740,16 +41735,16 @@
         </w:numPr>
         <w:ind w:firstLine="0"/>
       </w:pPr>
-      <w:bookmarkStart w:id="142" w:name="_Toc469869209"/>
+      <w:bookmarkStart w:id="143" w:name="_Toc469869209"/>
       <w:r>
         <w:rPr>
           <w:rFonts w:ascii="Times New Roman" w:eastAsia="Times New Roman" w:hAnsi="Times New Roman" w:cs="Times New Roman"/>
         </w:rPr>
         <w:t>Ringkasan Kebutuhan Non Fungsional</w:t>
       </w:r>
-      <w:bookmarkStart w:id="143" w:name="2w5ecyt" w:colFirst="0" w:colLast="0"/>
-      <w:bookmarkEnd w:id="142"/>
+      <w:bookmarkStart w:id="144" w:name="2w5ecyt" w:colFirst="0" w:colLast="0"/>
       <w:bookmarkEnd w:id="143"/>
+      <w:bookmarkEnd w:id="144"/>
     </w:p>
     <w:tbl>
       <w:tblPr>
@@ -41127,31 +42122,29 @@
         <w:pStyle w:val="Caption"/>
         <w:jc w:val="center"/>
       </w:pPr>
-      <w:bookmarkStart w:id="144" w:name="_Toc469868862"/>
-      <w:bookmarkStart w:id="145" w:name="_GoBack"/>
+      <w:bookmarkStart w:id="145" w:name="_Toc469868862"/>
+      <w:r>
+        <w:t xml:space="preserve">Tabel </w:t>
+      </w:r>
+      <w:fldSimple w:instr=" SEQ Tabel \* ARABIC ">
+        <w:r>
+          <w:rPr>
+            <w:noProof/>
+          </w:rPr>
+          <w:t>33</w:t>
+        </w:r>
+      </w:fldSimple>
+      <w:r>
+        <w:t xml:space="preserve"> </w:t>
+      </w:r>
+      <w:r>
+        <w:t>Ringkasan Kebutuhan Non Fungsional</w:t>
+      </w:r>
       <w:bookmarkEnd w:id="145"/>
-      <w:r>
-        <w:t xml:space="preserve">Tabel </w:t>
-      </w:r>
-      <w:fldSimple w:instr=" SEQ Tabel \* ARABIC ">
-        <w:r>
-          <w:rPr>
-            <w:noProof/>
-          </w:rPr>
-          <w:t>33</w:t>
-        </w:r>
-      </w:fldSimple>
-      <w:r>
-        <w:t xml:space="preserve"> </w:t>
-      </w:r>
-      <w:r>
-        <w:t>Ringkasan Kebutuhan Non Fungsional</w:t>
-      </w:r>
-      <w:bookmarkEnd w:id="144"/>
     </w:p>
     <w:sectPr>
-      <w:footerReference w:type="default" r:id="rId29"/>
-      <w:headerReference w:type="first" r:id="rId30"/>
+      <w:footerReference w:type="default" r:id="rId35"/>
+      <w:headerReference w:type="first" r:id="rId36"/>
       <w:pgSz w:w="11907" w:h="16840"/>
       <w:pgMar w:top="1140" w:right="1140" w:bottom="1956" w:left="1701" w:header="720" w:footer="720" w:gutter="0"/>
       <w:pgNumType w:start="1"/>
@@ -41335,7 +42328,7 @@
             <w:rPr>
               <w:noProof/>
             </w:rPr>
-            <w:t>51</w:t>
+            <w:t>47</w:t>
           </w:r>
           <w:r>
             <w:fldChar w:fldCharType="end"/>
@@ -41361,7 +42354,7 @@
             <w:rPr>
               <w:noProof/>
             </w:rPr>
-            <w:t>53</w:t>
+            <w:t>54</w:t>
           </w:r>
           <w:r>
             <w:fldChar w:fldCharType="end"/>
@@ -46406,7 +47399,7 @@
 </file>
 
 <file path=customXml/itemProps1.xml><?xml version="1.0" encoding="utf-8"?>
-<ds:datastoreItem xmlns:ds="http://schemas.openxmlformats.org/officeDocument/2006/customXml" ds:itemID="{241903AA-D2E3-409C-B19C-7965F668CC9D}">
+<ds:datastoreItem xmlns:ds="http://schemas.openxmlformats.org/officeDocument/2006/customXml" ds:itemID="{191379EA-29E1-469F-8EF2-7F0FE51F8FAC}">
   <ds:schemaRefs>
     <ds:schemaRef ds:uri="http://schemas.openxmlformats.org/officeDocument/2006/bibliography"/>
   </ds:schemaRefs>

</xml_diff>